<commit_message>
Now the program is able to encode and decode ECM2v3 files
</commit_message>
<xml_diff>
--- a/docs/specifications_v3.docx
+++ b/docs/specifications_v3.docx
@@ -172,7 +172,7 @@
                                       <w:sz w:val="28"/>
                                       <w:szCs w:val="28"/>
                                     </w:rPr>
-                                    <w:t>25/08/2021</w:t>
+                                    <w:t>04/09/2021</w:t>
                                   </w:r>
                                   <w:r>
                                     <w:rPr>
@@ -467,7 +467,7 @@
                                 <w:sz w:val="28"/>
                                 <w:szCs w:val="28"/>
                               </w:rPr>
-                              <w:t>25/08/2021</w:t>
+                              <w:t>04/09/2021</w:t>
                             </w:r>
                             <w:r>
                               <w:rPr>
@@ -919,19 +919,8 @@
                                   <w:sz w:val="72"/>
                                   <w:szCs w:val="72"/>
                                 </w:rPr>
-                                <w:t xml:space="preserve">ECM2 file </w:t>
+                                <w:t>ECM2 file specifications</w:t>
                               </w:r>
-                              <w:proofErr w:type="spellStart"/>
-                              <w:r>
-                                <w:rPr>
-                                  <w:rFonts w:asciiTheme="majorHAnsi" w:eastAsiaTheme="majorEastAsia" w:hAnsiTheme="majorHAnsi" w:cstheme="majorBidi"/>
-                                  <w:color w:val="262626" w:themeColor="text1" w:themeTint="D9"/>
-                                  <w:sz w:val="72"/>
-                                  <w:szCs w:val="72"/>
-                                </w:rPr>
-                                <w:t>specifications</w:t>
-                              </w:r>
-                              <w:proofErr w:type="spellEnd"/>
                             </w:sdtContent>
                           </w:sdt>
                         </w:p>
@@ -4286,16 +4275,16 @@
           <w:lang w:val="en-US"/>
         </w:rPr>
       </w:pPr>
-      <w:bookmarkStart w:id="12" w:name="_Toc80780981"/>
-      <w:bookmarkStart w:id="13" w:name="_TOC_position_Header"/>
+      <w:bookmarkStart w:id="12" w:name="_TOC_position_Header"/>
+      <w:bookmarkStart w:id="13" w:name="_Toc80780981"/>
+      <w:bookmarkEnd w:id="12"/>
+      <w:r>
+        <w:rPr>
+          <w:lang w:val="en-US"/>
+        </w:rPr>
+        <w:t>TOC position Header</w:t>
+      </w:r>
       <w:bookmarkEnd w:id="13"/>
-      <w:r>
-        <w:rPr>
-          <w:lang w:val="en-US"/>
-        </w:rPr>
-        <w:t>TOC position Header</w:t>
-      </w:r>
-      <w:bookmarkEnd w:id="12"/>
     </w:p>
     <w:p>
       <w:pPr>
@@ -4515,16 +4504,16 @@
           <w:lang w:val="en-US"/>
         </w:rPr>
       </w:pPr>
-      <w:bookmarkStart w:id="15" w:name="_Toc80780983"/>
-      <w:bookmarkStart w:id="16" w:name="_Block_Header"/>
+      <w:bookmarkStart w:id="15" w:name="_Block_Header"/>
+      <w:bookmarkStart w:id="16" w:name="_Toc80780983"/>
+      <w:bookmarkEnd w:id="15"/>
+      <w:r>
+        <w:rPr>
+          <w:lang w:val="en-US"/>
+        </w:rPr>
+        <w:t>Block Header</w:t>
+      </w:r>
       <w:bookmarkEnd w:id="16"/>
-      <w:r>
-        <w:rPr>
-          <w:lang w:val="en-US"/>
-        </w:rPr>
-        <w:t>Block Header</w:t>
-      </w:r>
-      <w:bookmarkEnd w:id="15"/>
     </w:p>
     <w:p>
       <w:pPr>
@@ -4728,7 +4717,7 @@
               <w:rPr>
                 <w:color w:val="000000"/>
               </w:rPr>
-              <w:t>Metadata block</w:t>
+              <w:t>Deleted block (trimable)</w:t>
             </w:r>
           </w:p>
           <w:p>
@@ -4747,7 +4736,7 @@
               <w:rPr>
                 <w:color w:val="000000"/>
               </w:rPr>
-              <w:t>Table of content block</w:t>
+              <w:t>Metadata block</w:t>
             </w:r>
           </w:p>
           <w:p>
@@ -4758,12 +4747,15 @@
                 <w:numId w:val="3"/>
               </w:numPr>
               <w:cnfStyle w:val="000000100000" w:firstRow="0" w:lastRow="0" w:firstColumn="0" w:lastColumn="0" w:oddVBand="0" w:evenVBand="0" w:oddHBand="1" w:evenHBand="0" w:firstRowFirstColumn="0" w:firstRowLastColumn="0" w:lastRowFirstColumn="0" w:lastRowLastColumn="0"/>
-            </w:pPr>
-            <w:r>
               <w:rPr>
                 <w:color w:val="000000"/>
               </w:rPr>
-              <w:t>ECM data block</w:t>
+            </w:pPr>
+            <w:r>
+              <w:rPr>
+                <w:color w:val="000000"/>
+              </w:rPr>
+              <w:t>Table of content block</w:t>
             </w:r>
           </w:p>
           <w:p>
@@ -4779,7 +4771,29 @@
               <w:rPr>
                 <w:color w:val="000000"/>
               </w:rPr>
-              <w:t>Extra file block</w:t>
+              <w:t>ECM data block</w:t>
+            </w:r>
+          </w:p>
+          <w:p>
+            <w:pPr>
+              <w:pStyle w:val="TableContents"/>
+              <w:numPr>
+                <w:ilvl w:val="0"/>
+                <w:numId w:val="3"/>
+              </w:numPr>
+              <w:cnfStyle w:val="000000100000" w:firstRow="0" w:lastRow="0" w:firstColumn="0" w:lastColumn="0" w:oddVBand="0" w:evenVBand="0" w:oddHBand="1" w:evenHBand="0" w:firstRowFirstColumn="0" w:firstRowLastColumn="0" w:lastRowFirstColumn="0" w:lastRowLastColumn="0"/>
+            </w:pPr>
+            <w:r>
+              <w:rPr>
+                <w:color w:val="000000"/>
+              </w:rPr>
+              <w:t>F</w:t>
+            </w:r>
+            <w:r>
+              <w:rPr>
+                <w:color w:val="000000"/>
+              </w:rPr>
+              <w:t>ile block</w:t>
             </w:r>
           </w:p>
         </w:tc>
@@ -5803,6 +5817,7 @@
           </w:tcPr>
           <w:p>
             <w:pPr>
+              <w:jc w:val="center"/>
               <w:cnfStyle w:val="000000100000" w:firstRow="0" w:lastRow="0" w:firstColumn="0" w:lastColumn="0" w:oddVBand="0" w:evenVBand="0" w:oddHBand="1" w:evenHBand="0" w:firstRowFirstColumn="0" w:firstRowLastColumn="0" w:lastRowFirstColumn="0" w:lastRowLastColumn="0"/>
               <w:rPr>
                 <w:lang w:val="en-US"/>
@@ -5876,6 +5891,7 @@
           </w:tcPr>
           <w:p>
             <w:pPr>
+              <w:jc w:val="center"/>
               <w:cnfStyle w:val="000000000000" w:firstRow="0" w:lastRow="0" w:firstColumn="0" w:lastColumn="0" w:oddVBand="0" w:evenVBand="0" w:oddHBand="0" w:evenHBand="0" w:firstRowFirstColumn="0" w:firstRowLastColumn="0" w:lastRowFirstColumn="0" w:lastRowLastColumn="0"/>
               <w:rPr>
                 <w:lang w:val="en-US"/>
@@ -5957,6 +5973,7 @@
           </w:tcPr>
           <w:p>
             <w:pPr>
+              <w:jc w:val="center"/>
               <w:cnfStyle w:val="000000100000" w:firstRow="0" w:lastRow="0" w:firstColumn="0" w:lastColumn="0" w:oddVBand="0" w:evenVBand="0" w:oddHBand="1" w:evenHBand="0" w:firstRowFirstColumn="0" w:firstRowLastColumn="0" w:lastRowFirstColumn="0" w:lastRowLastColumn="0"/>
               <w:rPr>
                 <w:lang w:val="en-US"/>
@@ -6086,6 +6103,7 @@
           </w:tcPr>
           <w:p>
             <w:pPr>
+              <w:jc w:val="center"/>
               <w:cnfStyle w:val="000000000000" w:firstRow="0" w:lastRow="0" w:firstColumn="0" w:lastColumn="0" w:oddVBand="0" w:evenVBand="0" w:oddHBand="0" w:evenHBand="0" w:firstRowFirstColumn="0" w:firstRowLastColumn="0" w:lastRowFirstColumn="0" w:lastRowLastColumn="0"/>
               <w:rPr>
                 <w:lang w:val="en-US"/>
@@ -6161,6 +6179,7 @@
           </w:tcPr>
           <w:p>
             <w:pPr>
+              <w:jc w:val="center"/>
               <w:cnfStyle w:val="000000100000" w:firstRow="0" w:lastRow="0" w:firstColumn="0" w:lastColumn="0" w:oddVBand="0" w:evenVBand="0" w:oddHBand="1" w:evenHBand="0" w:firstRowFirstColumn="0" w:firstRowLastColumn="0" w:lastRowFirstColumn="0" w:lastRowLastColumn="0"/>
               <w:rPr>
                 <w:lang w:val="en-US"/>
@@ -6233,6 +6252,7 @@
           </w:tcPr>
           <w:p>
             <w:pPr>
+              <w:jc w:val="center"/>
               <w:cnfStyle w:val="000000000000" w:firstRow="0" w:lastRow="0" w:firstColumn="0" w:lastColumn="0" w:oddVBand="0" w:evenVBand="0" w:oddHBand="0" w:evenHBand="0" w:firstRowFirstColumn="0" w:firstRowLastColumn="0" w:lastRowFirstColumn="0" w:lastRowLastColumn="0"/>
               <w:rPr>
                 <w:lang w:val="en-US"/>
@@ -6275,6 +6295,155 @@
                 <w:lang w:val="en-US"/>
               </w:rPr>
               <w:t>ECM data position (relative to block)</w:t>
+            </w:r>
+          </w:p>
+        </w:tc>
+      </w:tr>
+      <w:tr>
+        <w:trPr>
+          <w:cnfStyle w:val="000000100000" w:firstRow="0" w:lastRow="0" w:firstColumn="0" w:lastColumn="0" w:oddVBand="0" w:evenVBand="0" w:oddHBand="1" w:evenHBand="0" w:firstRowFirstColumn="0" w:firstRowLastColumn="0" w:lastRowFirstColumn="0" w:lastRowLastColumn="0"/>
+        </w:trPr>
+        <w:tc>
+          <w:tcPr>
+            <w:cnfStyle w:val="001000000000" w:firstRow="0" w:lastRow="0" w:firstColumn="1" w:lastColumn="0" w:oddVBand="0" w:evenVBand="0" w:oddHBand="0" w:evenHBand="0" w:firstRowFirstColumn="0" w:firstRowLastColumn="0" w:lastRowFirstColumn="0" w:lastRowLastColumn="0"/>
+            <w:tcW w:w="1129" w:type="dxa"/>
+          </w:tcPr>
+          <w:p>
+            <w:pPr>
+              <w:rPr>
+                <w:lang w:val="en-US"/>
+              </w:rPr>
+            </w:pPr>
+            <w:r>
+              <w:rPr>
+                <w:lang w:val="en-US"/>
+              </w:rPr>
+              <w:t>0x27</w:t>
+            </w:r>
+          </w:p>
+        </w:tc>
+        <w:tc>
+          <w:tcPr>
+            <w:tcW w:w="993" w:type="dxa"/>
+          </w:tcPr>
+          <w:p>
+            <w:pPr>
+              <w:jc w:val="center"/>
+              <w:cnfStyle w:val="000000100000" w:firstRow="0" w:lastRow="0" w:firstColumn="0" w:lastColumn="0" w:oddVBand="0" w:evenVBand="0" w:oddHBand="1" w:evenHBand="0" w:firstRowFirstColumn="0" w:firstRowLastColumn="0" w:lastRowFirstColumn="0" w:lastRowLastColumn="0"/>
+              <w:rPr>
+                <w:lang w:val="en-US"/>
+              </w:rPr>
+            </w:pPr>
+            <w:r>
+              <w:rPr>
+                <w:lang w:val="en-US"/>
+              </w:rPr>
+              <w:t>1 byte</w:t>
+            </w:r>
+          </w:p>
+        </w:tc>
+        <w:tc>
+          <w:tcPr>
+            <w:tcW w:w="850" w:type="dxa"/>
+          </w:tcPr>
+          <w:p>
+            <w:pPr>
+              <w:cnfStyle w:val="000000100000" w:firstRow="0" w:lastRow="0" w:firstColumn="0" w:lastColumn="0" w:oddVBand="0" w:evenVBand="0" w:oddHBand="1" w:evenHBand="0" w:firstRowFirstColumn="0" w:firstRowLastColumn="0" w:lastRowFirstColumn="0" w:lastRowLastColumn="0"/>
+              <w:rPr>
+                <w:lang w:val="en-US"/>
+              </w:rPr>
+            </w:pPr>
+          </w:p>
+        </w:tc>
+        <w:tc>
+          <w:tcPr>
+            <w:tcW w:w="5522" w:type="dxa"/>
+          </w:tcPr>
+          <w:p>
+            <w:pPr>
+              <w:cnfStyle w:val="000000100000" w:firstRow="0" w:lastRow="0" w:firstColumn="0" w:lastColumn="0" w:oddVBand="0" w:evenVBand="0" w:oddHBand="1" w:evenHBand="0" w:firstRowFirstColumn="0" w:firstRowLastColumn="0" w:lastRowFirstColumn="0" w:lastRowLastColumn="0"/>
+              <w:rPr>
+                <w:lang w:val="en-US"/>
+              </w:rPr>
+            </w:pPr>
+            <w:r>
+              <w:rPr>
+                <w:lang w:val="en-US"/>
+              </w:rPr>
+              <w:t>ECM title size in uint8_t</w:t>
+            </w:r>
+          </w:p>
+        </w:tc>
+      </w:tr>
+      <w:tr>
+        <w:tc>
+          <w:tcPr>
+            <w:cnfStyle w:val="001000000000" w:firstRow="0" w:lastRow="0" w:firstColumn="1" w:lastColumn="0" w:oddVBand="0" w:evenVBand="0" w:oddHBand="0" w:evenHBand="0" w:firstRowFirstColumn="0" w:firstRowLastColumn="0" w:lastRowFirstColumn="0" w:lastRowLastColumn="0"/>
+            <w:tcW w:w="1129" w:type="dxa"/>
+          </w:tcPr>
+          <w:p>
+            <w:pPr>
+              <w:rPr>
+                <w:lang w:val="en-US"/>
+              </w:rPr>
+            </w:pPr>
+            <w:r>
+              <w:rPr>
+                <w:lang w:val="en-US"/>
+              </w:rPr>
+              <w:t>0x28</w:t>
+            </w:r>
+          </w:p>
+        </w:tc>
+        <w:tc>
+          <w:tcPr>
+            <w:tcW w:w="993" w:type="dxa"/>
+          </w:tcPr>
+          <w:p>
+            <w:pPr>
+              <w:jc w:val="center"/>
+              <w:cnfStyle w:val="000000000000" w:firstRow="0" w:lastRow="0" w:firstColumn="0" w:lastColumn="0" w:oddVBand="0" w:evenVBand="0" w:oddHBand="0" w:evenHBand="0" w:firstRowFirstColumn="0" w:firstRowLastColumn="0" w:lastRowFirstColumn="0" w:lastRowLastColumn="0"/>
+              <w:rPr>
+                <w:lang w:val="en-US"/>
+              </w:rPr>
+            </w:pPr>
+            <w:r>
+              <w:rPr>
+                <w:lang w:val="en-US"/>
+              </w:rPr>
+              <w:t>-</w:t>
+            </w:r>
+          </w:p>
+        </w:tc>
+        <w:tc>
+          <w:tcPr>
+            <w:tcW w:w="850" w:type="dxa"/>
+          </w:tcPr>
+          <w:p>
+            <w:pPr>
+              <w:cnfStyle w:val="000000000000" w:firstRow="0" w:lastRow="0" w:firstColumn="0" w:lastColumn="0" w:oddVBand="0" w:evenVBand="0" w:oddHBand="0" w:evenHBand="0" w:firstRowFirstColumn="0" w:firstRowLastColumn="0" w:lastRowFirstColumn="0" w:lastRowLastColumn="0"/>
+              <w:rPr>
+                <w:lang w:val="en-US"/>
+              </w:rPr>
+            </w:pPr>
+          </w:p>
+        </w:tc>
+        <w:tc>
+          <w:tcPr>
+            <w:tcW w:w="5522" w:type="dxa"/>
+          </w:tcPr>
+          <w:p>
+            <w:pPr>
+              <w:cnfStyle w:val="000000000000" w:firstRow="0" w:lastRow="0" w:firstColumn="0" w:lastColumn="0" w:oddVBand="0" w:evenVBand="0" w:oddHBand="0" w:evenHBand="0" w:firstRowFirstColumn="0" w:firstRowLastColumn="0" w:lastRowFirstColumn="0" w:lastRowLastColumn="0"/>
+              <w:rPr>
+                <w:lang w:val="en-US"/>
+              </w:rPr>
+            </w:pPr>
+            <w:r>
+              <w:rPr>
+                <w:lang w:val="en-US"/>
+              </w:rPr>
+              <w:t>Title string (max 256 characters)</w:t>
             </w:r>
           </w:p>
         </w:tc>
@@ -6380,6 +6549,7 @@
         <w:framePr w:wrap="auto" w:vAnchor="margin" w:yAlign="inline"/>
       </w:pPr>
       <w:r>
+        <w:lastRenderedPageBreak/>
         <w:t xml:space="preserve">    uint64_t </w:t>
       </w:r>
       <w:r>
@@ -6398,10 +6568,7 @@
         <w:t xml:space="preserve">    uint64_t </w:t>
       </w:r>
       <w:r>
-        <w:t>ecm_data</w:t>
-      </w:r>
-      <w:r>
-        <w:t>_pos</w:t>
+        <w:t>ecm_data_pos</w:t>
       </w:r>
       <w:r>
         <w:t>;</w:t>
@@ -6413,7 +6580,24 @@
         <w:framePr w:wrap="auto" w:vAnchor="margin" w:yAlign="inline"/>
       </w:pPr>
       <w:r>
-        <w:lastRenderedPageBreak/>
+        <w:t xml:space="preserve">    int8_t title_length;</w:t>
+      </w:r>
+    </w:p>
+    <w:p>
+      <w:pPr>
+        <w:pStyle w:val="Cdigo"/>
+        <w:framePr w:wrap="auto" w:vAnchor="margin" w:yAlign="inline"/>
+      </w:pPr>
+      <w:r>
+        <w:t xml:space="preserve">    std::string title;</w:t>
+      </w:r>
+    </w:p>
+    <w:p>
+      <w:pPr>
+        <w:pStyle w:val="Cdigo"/>
+        <w:framePr w:wrap="auto" w:vAnchor="margin" w:yAlign="inline"/>
+      </w:pPr>
+      <w:r>
         <w:t>};</w:t>
       </w:r>
     </w:p>
@@ -6705,7 +6889,59 @@
               <w:t>Compression</w:t>
             </w:r>
             <w:r>
-              <w:t xml:space="preserve"> (0 uncompressed, 1 zlib)</w:t>
+              <w:t>:</w:t>
+            </w:r>
+          </w:p>
+          <w:p>
+            <w:pPr>
+              <w:pStyle w:val="TableContents"/>
+              <w:numPr>
+                <w:ilvl w:val="0"/>
+                <w:numId w:val="14"/>
+              </w:numPr>
+              <w:cnfStyle w:val="000000100000" w:firstRow="0" w:lastRow="0" w:firstColumn="0" w:lastColumn="0" w:oddVBand="0" w:evenVBand="0" w:oddHBand="1" w:evenHBand="0" w:firstRowFirstColumn="0" w:firstRowLastColumn="0" w:lastRowFirstColumn="0" w:lastRowLastColumn="0"/>
+            </w:pPr>
+            <w:r>
+              <w:t>None</w:t>
+            </w:r>
+          </w:p>
+          <w:p>
+            <w:pPr>
+              <w:pStyle w:val="TableContents"/>
+              <w:numPr>
+                <w:ilvl w:val="0"/>
+                <w:numId w:val="14"/>
+              </w:numPr>
+              <w:cnfStyle w:val="000000100000" w:firstRow="0" w:lastRow="0" w:firstColumn="0" w:lastColumn="0" w:oddVBand="0" w:evenVBand="0" w:oddHBand="1" w:evenHBand="0" w:firstRowFirstColumn="0" w:firstRowLastColumn="0" w:lastRowFirstColumn="0" w:lastRowLastColumn="0"/>
+            </w:pPr>
+            <w:r>
+              <w:t>Zlib</w:t>
+            </w:r>
+          </w:p>
+          <w:p>
+            <w:pPr>
+              <w:pStyle w:val="TableContents"/>
+              <w:numPr>
+                <w:ilvl w:val="0"/>
+                <w:numId w:val="14"/>
+              </w:numPr>
+              <w:cnfStyle w:val="000000100000" w:firstRow="0" w:lastRow="0" w:firstColumn="0" w:lastColumn="0" w:oddVBand="0" w:evenVBand="0" w:oddHBand="1" w:evenHBand="0" w:firstRowFirstColumn="0" w:firstRowLastColumn="0" w:lastRowFirstColumn="0" w:lastRowLastColumn="0"/>
+            </w:pPr>
+            <w:r>
+              <w:t>LZMA</w:t>
+            </w:r>
+          </w:p>
+          <w:p>
+            <w:pPr>
+              <w:pStyle w:val="TableContents"/>
+              <w:numPr>
+                <w:ilvl w:val="0"/>
+                <w:numId w:val="14"/>
+              </w:numPr>
+              <w:cnfStyle w:val="000000100000" w:firstRow="0" w:lastRow="0" w:firstColumn="0" w:lastColumn="0" w:oddVBand="0" w:evenVBand="0" w:oddHBand="1" w:evenHBand="0" w:firstRowFirstColumn="0" w:firstRowLastColumn="0" w:lastRowFirstColumn="0" w:lastRowLastColumn="0"/>
+            </w:pPr>
+            <w:r>
+              <w:t>LZ4</w:t>
             </w:r>
           </w:p>
         </w:tc>
@@ -6935,13 +7171,22 @@
         <w:framePr w:wrap="notBeside"/>
       </w:pPr>
       <w:r>
-        <w:t xml:space="preserve">    bool </w:t>
-      </w:r>
-      <w:r>
-        <w:t>is_compressed</w:t>
-      </w:r>
-      <w:r>
-        <w:t>;</w:t>
+        <w:t xml:space="preserve">    </w:t>
+      </w:r>
+      <w:r>
+        <w:t>sector_tools_compression compression;</w:t>
+      </w:r>
+    </w:p>
+    <w:p>
+      <w:pPr>
+        <w:pStyle w:val="Cdigo"/>
+        <w:framePr w:wrap="notBeside"/>
+      </w:pPr>
+      <w:r>
+        <w:t xml:space="preserve">    </w:t>
+      </w:r>
+      <w:r>
+        <w:t>uint32_t count;</w:t>
       </w:r>
     </w:p>
     <w:p>
@@ -7258,7 +7503,7 @@
               <w:pStyle w:val="TableContents"/>
               <w:numPr>
                 <w:ilvl w:val="1"/>
-                <w:numId w:val="10"/>
+                <w:numId w:val="14"/>
               </w:numPr>
               <w:cnfStyle w:val="000000100000" w:firstRow="0" w:lastRow="0" w:firstColumn="0" w:lastColumn="0" w:oddVBand="0" w:evenVBand="0" w:oddHBand="1" w:evenHBand="0" w:firstRowFirstColumn="0" w:firstRowLastColumn="0" w:lastRowFirstColumn="0" w:lastRowLastColumn="0"/>
             </w:pPr>
@@ -7271,7 +7516,7 @@
               <w:pStyle w:val="TableContents"/>
               <w:numPr>
                 <w:ilvl w:val="1"/>
-                <w:numId w:val="10"/>
+                <w:numId w:val="14"/>
               </w:numPr>
               <w:cnfStyle w:val="000000100000" w:firstRow="0" w:lastRow="0" w:firstColumn="0" w:lastColumn="0" w:oddVBand="0" w:evenVBand="0" w:oddHBand="1" w:evenHBand="0" w:firstRowFirstColumn="0" w:firstRowLastColumn="0" w:lastRowFirstColumn="0" w:lastRowLastColumn="0"/>
             </w:pPr>
@@ -7284,7 +7529,7 @@
               <w:pStyle w:val="TableContents"/>
               <w:numPr>
                 <w:ilvl w:val="1"/>
-                <w:numId w:val="10"/>
+                <w:numId w:val="14"/>
               </w:numPr>
               <w:cnfStyle w:val="000000100000" w:firstRow="0" w:lastRow="0" w:firstColumn="0" w:lastColumn="0" w:oddVBand="0" w:evenVBand="0" w:oddHBand="1" w:evenHBand="0" w:firstRowFirstColumn="0" w:firstRowLastColumn="0" w:lastRowFirstColumn="0" w:lastRowLastColumn="0"/>
             </w:pPr>
@@ -7297,7 +7542,7 @@
               <w:pStyle w:val="TableContents"/>
               <w:numPr>
                 <w:ilvl w:val="1"/>
-                <w:numId w:val="10"/>
+                <w:numId w:val="14"/>
               </w:numPr>
               <w:cnfStyle w:val="000000100000" w:firstRow="0" w:lastRow="0" w:firstColumn="0" w:lastColumn="0" w:oddVBand="0" w:evenVBand="0" w:oddHBand="1" w:evenHBand="0" w:firstRowFirstColumn="0" w:firstRowLastColumn="0" w:lastRowFirstColumn="0" w:lastRowLastColumn="0"/>
             </w:pPr>
@@ -7310,7 +7555,7 @@
               <w:pStyle w:val="TableContents"/>
               <w:numPr>
                 <w:ilvl w:val="1"/>
-                <w:numId w:val="10"/>
+                <w:numId w:val="14"/>
               </w:numPr>
               <w:cnfStyle w:val="000000100000" w:firstRow="0" w:lastRow="0" w:firstColumn="0" w:lastColumn="0" w:oddVBand="0" w:evenVBand="0" w:oddHBand="1" w:evenHBand="0" w:firstRowFirstColumn="0" w:firstRowLastColumn="0" w:lastRowFirstColumn="0" w:lastRowLastColumn="0"/>
             </w:pPr>
@@ -7323,7 +7568,7 @@
               <w:pStyle w:val="TableContents"/>
               <w:numPr>
                 <w:ilvl w:val="0"/>
-                <w:numId w:val="10"/>
+                <w:numId w:val="14"/>
               </w:numPr>
               <w:cnfStyle w:val="000000100000" w:firstRow="0" w:lastRow="0" w:firstColumn="0" w:lastColumn="0" w:oddVBand="0" w:evenVBand="0" w:oddHBand="1" w:evenHBand="0" w:firstRowFirstColumn="0" w:firstRowLastColumn="0" w:lastRowFirstColumn="0" w:lastRowLastColumn="0"/>
             </w:pPr>
@@ -7561,6 +7806,7 @@
         <w:framePr w:wrap="notBeside"/>
       </w:pPr>
       <w:r>
+        <w:lastRenderedPageBreak/>
         <w:t>#pragma pack(push, 1)</w:t>
       </w:r>
     </w:p>
@@ -7637,7 +7883,6 @@
         <w:rPr>
           <w:lang w:val="en-US"/>
         </w:rPr>
-        <w:lastRenderedPageBreak/>
         <w:t xml:space="preserve">The pragma is important to create blocks of </w:t>
       </w:r>
       <w:r>
@@ -7882,7 +8127,59 @@
               <w:cnfStyle w:val="000000100000" w:firstRow="0" w:lastRow="0" w:firstColumn="0" w:lastColumn="0" w:oddVBand="0" w:evenVBand="0" w:oddHBand="1" w:evenHBand="0" w:firstRowFirstColumn="0" w:firstRowLastColumn="0" w:lastRowFirstColumn="0" w:lastRowLastColumn="0"/>
             </w:pPr>
             <w:r>
-              <w:t>Compression (0 uncompressed, 1 zlib)</w:t>
+              <w:t>Compression:</w:t>
+            </w:r>
+          </w:p>
+          <w:p>
+            <w:pPr>
+              <w:pStyle w:val="TableContents"/>
+              <w:numPr>
+                <w:ilvl w:val="0"/>
+                <w:numId w:val="15"/>
+              </w:numPr>
+              <w:cnfStyle w:val="000000100000" w:firstRow="0" w:lastRow="0" w:firstColumn="0" w:lastColumn="0" w:oddVBand="0" w:evenVBand="0" w:oddHBand="1" w:evenHBand="0" w:firstRowFirstColumn="0" w:firstRowLastColumn="0" w:lastRowFirstColumn="0" w:lastRowLastColumn="0"/>
+            </w:pPr>
+            <w:r>
+              <w:t>None</w:t>
+            </w:r>
+          </w:p>
+          <w:p>
+            <w:pPr>
+              <w:pStyle w:val="TableContents"/>
+              <w:numPr>
+                <w:ilvl w:val="0"/>
+                <w:numId w:val="15"/>
+              </w:numPr>
+              <w:cnfStyle w:val="000000100000" w:firstRow="0" w:lastRow="0" w:firstColumn="0" w:lastColumn="0" w:oddVBand="0" w:evenVBand="0" w:oddHBand="1" w:evenHBand="0" w:firstRowFirstColumn="0" w:firstRowLastColumn="0" w:lastRowFirstColumn="0" w:lastRowLastColumn="0"/>
+            </w:pPr>
+            <w:r>
+              <w:t>Zlib</w:t>
+            </w:r>
+          </w:p>
+          <w:p>
+            <w:pPr>
+              <w:pStyle w:val="TableContents"/>
+              <w:numPr>
+                <w:ilvl w:val="0"/>
+                <w:numId w:val="15"/>
+              </w:numPr>
+              <w:cnfStyle w:val="000000100000" w:firstRow="0" w:lastRow="0" w:firstColumn="0" w:lastColumn="0" w:oddVBand="0" w:evenVBand="0" w:oddHBand="1" w:evenHBand="0" w:firstRowFirstColumn="0" w:firstRowLastColumn="0" w:lastRowFirstColumn="0" w:lastRowLastColumn="0"/>
+            </w:pPr>
+            <w:r>
+              <w:t>LZMA</w:t>
+            </w:r>
+          </w:p>
+          <w:p>
+            <w:pPr>
+              <w:pStyle w:val="TableContents"/>
+              <w:numPr>
+                <w:ilvl w:val="0"/>
+                <w:numId w:val="15"/>
+              </w:numPr>
+              <w:cnfStyle w:val="000000100000" w:firstRow="0" w:lastRow="0" w:firstColumn="0" w:lastColumn="0" w:oddVBand="0" w:evenVBand="0" w:oddHBand="1" w:evenHBand="0" w:firstRowFirstColumn="0" w:firstRowLastColumn="0" w:lastRowFirstColumn="0" w:lastRowLastColumn="0"/>
+            </w:pPr>
+            <w:r>
+              <w:t>LZ4</w:t>
             </w:r>
           </w:p>
         </w:tc>
@@ -8462,11 +8759,12 @@
               <w:pStyle w:val="TableContents"/>
               <w:numPr>
                 <w:ilvl w:val="0"/>
-                <w:numId w:val="10"/>
+                <w:numId w:val="15"/>
               </w:numPr>
               <w:cnfStyle w:val="000000100000" w:firstRow="0" w:lastRow="0" w:firstColumn="0" w:lastColumn="0" w:oddVBand="0" w:evenVBand="0" w:oddHBand="1" w:evenHBand="0" w:firstRowFirstColumn="0" w:firstRowLastColumn="0" w:lastRowFirstColumn="0" w:lastRowLastColumn="0"/>
             </w:pPr>
             <w:r>
+              <w:lastRenderedPageBreak/>
               <w:t>4 – 7: Reserved</w:t>
             </w:r>
           </w:p>
@@ -8488,6 +8786,7 @@
               <w:rPr>
                 <w:lang w:val="en-US"/>
               </w:rPr>
+              <w:lastRenderedPageBreak/>
               <w:t>0x0</w:t>
             </w:r>
             <w:r>
@@ -8574,13 +8873,7 @@
         <w:rPr>
           <w:lang w:val="en-US"/>
         </w:rPr>
-        <w:t>These directions are relative</w:t>
-      </w:r>
-      <w:r>
-        <w:rPr>
-          <w:lang w:val="en-US"/>
-        </w:rPr>
-        <w:t xml:space="preserve"> and i</w:t>
+        <w:t>These directions are relative and i</w:t>
       </w:r>
       <w:r>
         <w:rPr>
@@ -8672,7 +8965,6 @@
         <w:rPr>
           <w:lang w:val="en-US"/>
         </w:rPr>
-        <w:lastRenderedPageBreak/>
         <w:t xml:space="preserve">This header is intended to contains the different sectors types and number of sectors of this type in the source file. This info will be used to recover the original sector state. The entire header </w:t>
       </w:r>
       <w:r>
@@ -9079,22 +9371,22 @@
           <w:lang w:val="en-US"/>
         </w:rPr>
       </w:pPr>
-      <w:bookmarkStart w:id="21" w:name="_Toc80780987"/>
-      <w:bookmarkStart w:id="22" w:name="_Data_compression"/>
+      <w:bookmarkStart w:id="21" w:name="_Data_compression"/>
+      <w:bookmarkStart w:id="22" w:name="_Toc80780987"/>
+      <w:bookmarkEnd w:id="21"/>
+      <w:r>
+        <w:rPr>
+          <w:lang w:val="en-US"/>
+        </w:rPr>
+        <w:t xml:space="preserve">Data </w:t>
+      </w:r>
+      <w:r>
+        <w:rPr>
+          <w:lang w:val="en-US"/>
+        </w:rPr>
+        <w:t>compression</w:t>
+      </w:r>
       <w:bookmarkEnd w:id="22"/>
-      <w:r>
-        <w:rPr>
-          <w:lang w:val="en-US"/>
-        </w:rPr>
-        <w:t xml:space="preserve">Data </w:t>
-      </w:r>
-      <w:r>
-        <w:rPr>
-          <w:lang w:val="en-US"/>
-        </w:rPr>
-        <w:t>compression</w:t>
-      </w:r>
-      <w:bookmarkEnd w:id="21"/>
     </w:p>
     <w:p>
       <w:pPr>
@@ -9158,7 +9450,14 @@
         <w:rPr>
           <w:lang w:val="en-US"/>
         </w:rPr>
-        <w:t>Optionally, a set of “checkpoints” can be created into the stream with the zlib flush option Z_FULL_FLUSH. This will allow to seek into the file with tools that requires random access to sectors, like for example an emulator plugin. This option will not have any impact in normal decompression but will reduce the compression ratio, so is recommended to keep it disable if ECM file will not be used for random access. A maximum of 255 sectors per block is allowed and the number must be stored in the 5th byte of the main header to help the tool used for random access to know how many sectors exists in every block.</w:t>
+        <w:t xml:space="preserve">Optionally, a set of “checkpoints” can be created into the stream with the zlib flush option Z_FULL_FLUSH. This will allow to seek into the file with tools that requires random access to sectors, like for example an emulator plugin. This option will not have any impact in normal </w:t>
+      </w:r>
+      <w:r>
+        <w:rPr>
+          <w:lang w:val="en-US"/>
+        </w:rPr>
+        <w:lastRenderedPageBreak/>
+        <w:t>decompression but will reduce the compression ratio, so is recommended to keep it disable if ECM file will not be used for random access. A maximum of 255 sectors per block is allowed and the number must be stored in the 5th byte of the main header to help the tool used for random access to know how many sectors exists in every block.</w:t>
       </w:r>
     </w:p>
     <w:p>
@@ -9212,14 +9511,7 @@
         <w:rPr>
           <w:lang w:val="en-US"/>
         </w:rPr>
-        <w:t xml:space="preserve">The lz4 compression method compress less than the zlib and lzma methods, but compression/decompression is much faster, allowing to seek into the file in less time. This is </w:t>
-      </w:r>
-      <w:r>
-        <w:rPr>
-          <w:lang w:val="en-US"/>
-        </w:rPr>
-        <w:lastRenderedPageBreak/>
-        <w:t>very usefull when the resources in the system are limited or you want a fast seek time for an emulator.</w:t>
+        <w:t>The lz4 compression method compress less than the zlib and lzma methods, but compression/decompression is much faster, allowing to seek into the file in less time. This is very usefull when the resources in the system are limited or you want a fast seek time for an emulator.</w:t>
       </w:r>
     </w:p>
     <w:p>
@@ -9602,6 +9894,94 @@
     </w:lvl>
   </w:abstractNum>
   <w:abstractNum w:abstractNumId="3" w15:restartNumberingAfterBreak="0">
+    <w:nsid w:val="15DC5210"/>
+    <w:multiLevelType w:val="hybridMultilevel"/>
+    <w:tmpl w:val="D946D558"/>
+    <w:lvl w:ilvl="0" w:tplc="563A7374">
+      <w:numFmt w:val="decimal"/>
+      <w:lvlText w:val="%1."/>
+      <w:lvlJc w:val="left"/>
+      <w:pPr>
+        <w:ind w:left="720" w:hanging="360"/>
+      </w:pPr>
+      <w:rPr>
+        <w:rFonts w:hint="default"/>
+      </w:rPr>
+    </w:lvl>
+    <w:lvl w:ilvl="1" w:tplc="0C0A0019">
+      <w:start w:val="1"/>
+      <w:numFmt w:val="lowerLetter"/>
+      <w:lvlText w:val="%2."/>
+      <w:lvlJc w:val="left"/>
+      <w:pPr>
+        <w:ind w:left="1440" w:hanging="360"/>
+      </w:pPr>
+    </w:lvl>
+    <w:lvl w:ilvl="2" w:tplc="0C0A001B" w:tentative="1">
+      <w:start w:val="1"/>
+      <w:numFmt w:val="lowerRoman"/>
+      <w:lvlText w:val="%3."/>
+      <w:lvlJc w:val="right"/>
+      <w:pPr>
+        <w:ind w:left="2160" w:hanging="180"/>
+      </w:pPr>
+    </w:lvl>
+    <w:lvl w:ilvl="3" w:tplc="0C0A000F" w:tentative="1">
+      <w:start w:val="1"/>
+      <w:numFmt w:val="decimal"/>
+      <w:lvlText w:val="%4."/>
+      <w:lvlJc w:val="left"/>
+      <w:pPr>
+        <w:ind w:left="2880" w:hanging="360"/>
+      </w:pPr>
+    </w:lvl>
+    <w:lvl w:ilvl="4" w:tplc="0C0A0019" w:tentative="1">
+      <w:start w:val="1"/>
+      <w:numFmt w:val="lowerLetter"/>
+      <w:lvlText w:val="%5."/>
+      <w:lvlJc w:val="left"/>
+      <w:pPr>
+        <w:ind w:left="3600" w:hanging="360"/>
+      </w:pPr>
+    </w:lvl>
+    <w:lvl w:ilvl="5" w:tplc="0C0A001B" w:tentative="1">
+      <w:start w:val="1"/>
+      <w:numFmt w:val="lowerRoman"/>
+      <w:lvlText w:val="%6."/>
+      <w:lvlJc w:val="right"/>
+      <w:pPr>
+        <w:ind w:left="4320" w:hanging="180"/>
+      </w:pPr>
+    </w:lvl>
+    <w:lvl w:ilvl="6" w:tplc="0C0A000F" w:tentative="1">
+      <w:start w:val="1"/>
+      <w:numFmt w:val="decimal"/>
+      <w:lvlText w:val="%7."/>
+      <w:lvlJc w:val="left"/>
+      <w:pPr>
+        <w:ind w:left="5040" w:hanging="360"/>
+      </w:pPr>
+    </w:lvl>
+    <w:lvl w:ilvl="7" w:tplc="0C0A0019" w:tentative="1">
+      <w:start w:val="1"/>
+      <w:numFmt w:val="lowerLetter"/>
+      <w:lvlText w:val="%8."/>
+      <w:lvlJc w:val="left"/>
+      <w:pPr>
+        <w:ind w:left="5760" w:hanging="360"/>
+      </w:pPr>
+    </w:lvl>
+    <w:lvl w:ilvl="8" w:tplc="0C0A001B" w:tentative="1">
+      <w:start w:val="1"/>
+      <w:numFmt w:val="lowerRoman"/>
+      <w:lvlText w:val="%9."/>
+      <w:lvlJc w:val="right"/>
+      <w:pPr>
+        <w:ind w:left="6480" w:hanging="180"/>
+      </w:pPr>
+    </w:lvl>
+  </w:abstractNum>
+  <w:abstractNum w:abstractNumId="4" w15:restartNumberingAfterBreak="0">
     <w:nsid w:val="1E281CA6"/>
     <w:multiLevelType w:val="hybridMultilevel"/>
     <w:tmpl w:val="79B80BC0"/>
@@ -9714,7 +10094,119 @@
       </w:rPr>
     </w:lvl>
   </w:abstractNum>
-  <w:abstractNum w:abstractNumId="4" w15:restartNumberingAfterBreak="0">
+  <w:abstractNum w:abstractNumId="5" w15:restartNumberingAfterBreak="0">
+    <w:nsid w:val="1EE86606"/>
+    <w:multiLevelType w:val="hybridMultilevel"/>
+    <w:tmpl w:val="5C22DD34"/>
+    <w:lvl w:ilvl="0" w:tplc="0C0A000F">
+      <w:start w:val="1"/>
+      <w:numFmt w:val="decimal"/>
+      <w:lvlText w:val="%1."/>
+      <w:lvlJc w:val="left"/>
+      <w:pPr>
+        <w:ind w:left="720" w:hanging="360"/>
+      </w:pPr>
+      <w:rPr>
+        <w:rFonts w:hint="default"/>
+      </w:rPr>
+    </w:lvl>
+    <w:lvl w:ilvl="1" w:tplc="C1325324">
+      <w:numFmt w:val="decimal"/>
+      <w:lvlText w:val="%2."/>
+      <w:lvlJc w:val="left"/>
+      <w:pPr>
+        <w:ind w:left="1440" w:hanging="360"/>
+      </w:pPr>
+      <w:rPr>
+        <w:rFonts w:hint="default"/>
+      </w:rPr>
+    </w:lvl>
+    <w:lvl w:ilvl="2" w:tplc="0C0A0005" w:tentative="1">
+      <w:start w:val="1"/>
+      <w:numFmt w:val="bullet"/>
+      <w:lvlText w:val=""/>
+      <w:lvlJc w:val="left"/>
+      <w:pPr>
+        <w:ind w:left="2160" w:hanging="360"/>
+      </w:pPr>
+      <w:rPr>
+        <w:rFonts w:ascii="Wingdings" w:hAnsi="Wingdings" w:hint="default"/>
+      </w:rPr>
+    </w:lvl>
+    <w:lvl w:ilvl="3" w:tplc="0C0A0001" w:tentative="1">
+      <w:start w:val="1"/>
+      <w:numFmt w:val="bullet"/>
+      <w:lvlText w:val=""/>
+      <w:lvlJc w:val="left"/>
+      <w:pPr>
+        <w:ind w:left="2880" w:hanging="360"/>
+      </w:pPr>
+      <w:rPr>
+        <w:rFonts w:ascii="Symbol" w:hAnsi="Symbol" w:hint="default"/>
+      </w:rPr>
+    </w:lvl>
+    <w:lvl w:ilvl="4" w:tplc="0C0A0003" w:tentative="1">
+      <w:start w:val="1"/>
+      <w:numFmt w:val="bullet"/>
+      <w:lvlText w:val="o"/>
+      <w:lvlJc w:val="left"/>
+      <w:pPr>
+        <w:ind w:left="3600" w:hanging="360"/>
+      </w:pPr>
+      <w:rPr>
+        <w:rFonts w:ascii="Courier New" w:hAnsi="Courier New" w:cs="Courier New" w:hint="default"/>
+      </w:rPr>
+    </w:lvl>
+    <w:lvl w:ilvl="5" w:tplc="0C0A0005" w:tentative="1">
+      <w:start w:val="1"/>
+      <w:numFmt w:val="bullet"/>
+      <w:lvlText w:val=""/>
+      <w:lvlJc w:val="left"/>
+      <w:pPr>
+        <w:ind w:left="4320" w:hanging="360"/>
+      </w:pPr>
+      <w:rPr>
+        <w:rFonts w:ascii="Wingdings" w:hAnsi="Wingdings" w:hint="default"/>
+      </w:rPr>
+    </w:lvl>
+    <w:lvl w:ilvl="6" w:tplc="0C0A0001" w:tentative="1">
+      <w:start w:val="1"/>
+      <w:numFmt w:val="bullet"/>
+      <w:lvlText w:val=""/>
+      <w:lvlJc w:val="left"/>
+      <w:pPr>
+        <w:ind w:left="5040" w:hanging="360"/>
+      </w:pPr>
+      <w:rPr>
+        <w:rFonts w:ascii="Symbol" w:hAnsi="Symbol" w:hint="default"/>
+      </w:rPr>
+    </w:lvl>
+    <w:lvl w:ilvl="7" w:tplc="0C0A0003" w:tentative="1">
+      <w:start w:val="1"/>
+      <w:numFmt w:val="bullet"/>
+      <w:lvlText w:val="o"/>
+      <w:lvlJc w:val="left"/>
+      <w:pPr>
+        <w:ind w:left="5760" w:hanging="360"/>
+      </w:pPr>
+      <w:rPr>
+        <w:rFonts w:ascii="Courier New" w:hAnsi="Courier New" w:cs="Courier New" w:hint="default"/>
+      </w:rPr>
+    </w:lvl>
+    <w:lvl w:ilvl="8" w:tplc="0C0A0005" w:tentative="1">
+      <w:start w:val="1"/>
+      <w:numFmt w:val="bullet"/>
+      <w:lvlText w:val=""/>
+      <w:lvlJc w:val="left"/>
+      <w:pPr>
+        <w:ind w:left="6480" w:hanging="360"/>
+      </w:pPr>
+      <w:rPr>
+        <w:rFonts w:ascii="Wingdings" w:hAnsi="Wingdings" w:hint="default"/>
+      </w:rPr>
+    </w:lvl>
+  </w:abstractNum>
+  <w:abstractNum w:abstractNumId="6" w15:restartNumberingAfterBreak="0">
     <w:nsid w:val="20B27B62"/>
     <w:multiLevelType w:val="hybridMultilevel"/>
     <w:tmpl w:val="0FB63120"/>
@@ -9803,7 +10295,7 @@
       </w:pPr>
     </w:lvl>
   </w:abstractNum>
-  <w:abstractNum w:abstractNumId="5" w15:restartNumberingAfterBreak="0">
+  <w:abstractNum w:abstractNumId="7" w15:restartNumberingAfterBreak="0">
     <w:nsid w:val="4B6F2FC8"/>
     <w:multiLevelType w:val="hybridMultilevel"/>
     <w:tmpl w:val="7B38A81C"/>
@@ -9916,7 +10408,7 @@
       </w:rPr>
     </w:lvl>
   </w:abstractNum>
-  <w:abstractNum w:abstractNumId="6" w15:restartNumberingAfterBreak="0">
+  <w:abstractNum w:abstractNumId="8" w15:restartNumberingAfterBreak="0">
     <w:nsid w:val="4BE66C05"/>
     <w:multiLevelType w:val="multilevel"/>
     <w:tmpl w:val="5544983E"/>
@@ -10001,7 +10493,7 @@
       </w:pPr>
     </w:lvl>
   </w:abstractNum>
-  <w:abstractNum w:abstractNumId="7" w15:restartNumberingAfterBreak="0">
+  <w:abstractNum w:abstractNumId="9" w15:restartNumberingAfterBreak="0">
     <w:nsid w:val="519D4BD7"/>
     <w:multiLevelType w:val="multilevel"/>
     <w:tmpl w:val="5544983E"/>
@@ -10086,7 +10578,95 @@
       </w:pPr>
     </w:lvl>
   </w:abstractNum>
-  <w:abstractNum w:abstractNumId="8" w15:restartNumberingAfterBreak="0">
+  <w:abstractNum w:abstractNumId="10" w15:restartNumberingAfterBreak="0">
+    <w:nsid w:val="534B1D67"/>
+    <w:multiLevelType w:val="hybridMultilevel"/>
+    <w:tmpl w:val="4156F1A4"/>
+    <w:lvl w:ilvl="0" w:tplc="563A7374">
+      <w:numFmt w:val="decimal"/>
+      <w:lvlText w:val="%1."/>
+      <w:lvlJc w:val="left"/>
+      <w:pPr>
+        <w:ind w:left="720" w:hanging="360"/>
+      </w:pPr>
+      <w:rPr>
+        <w:rFonts w:hint="default"/>
+      </w:rPr>
+    </w:lvl>
+    <w:lvl w:ilvl="1" w:tplc="0C0A0019">
+      <w:start w:val="1"/>
+      <w:numFmt w:val="lowerLetter"/>
+      <w:lvlText w:val="%2."/>
+      <w:lvlJc w:val="left"/>
+      <w:pPr>
+        <w:ind w:left="1440" w:hanging="360"/>
+      </w:pPr>
+    </w:lvl>
+    <w:lvl w:ilvl="2" w:tplc="0C0A001B" w:tentative="1">
+      <w:start w:val="1"/>
+      <w:numFmt w:val="lowerRoman"/>
+      <w:lvlText w:val="%3."/>
+      <w:lvlJc w:val="right"/>
+      <w:pPr>
+        <w:ind w:left="2160" w:hanging="180"/>
+      </w:pPr>
+    </w:lvl>
+    <w:lvl w:ilvl="3" w:tplc="0C0A000F" w:tentative="1">
+      <w:start w:val="1"/>
+      <w:numFmt w:val="decimal"/>
+      <w:lvlText w:val="%4."/>
+      <w:lvlJc w:val="left"/>
+      <w:pPr>
+        <w:ind w:left="2880" w:hanging="360"/>
+      </w:pPr>
+    </w:lvl>
+    <w:lvl w:ilvl="4" w:tplc="0C0A0019" w:tentative="1">
+      <w:start w:val="1"/>
+      <w:numFmt w:val="lowerLetter"/>
+      <w:lvlText w:val="%5."/>
+      <w:lvlJc w:val="left"/>
+      <w:pPr>
+        <w:ind w:left="3600" w:hanging="360"/>
+      </w:pPr>
+    </w:lvl>
+    <w:lvl w:ilvl="5" w:tplc="0C0A001B" w:tentative="1">
+      <w:start w:val="1"/>
+      <w:numFmt w:val="lowerRoman"/>
+      <w:lvlText w:val="%6."/>
+      <w:lvlJc w:val="right"/>
+      <w:pPr>
+        <w:ind w:left="4320" w:hanging="180"/>
+      </w:pPr>
+    </w:lvl>
+    <w:lvl w:ilvl="6" w:tplc="0C0A000F" w:tentative="1">
+      <w:start w:val="1"/>
+      <w:numFmt w:val="decimal"/>
+      <w:lvlText w:val="%7."/>
+      <w:lvlJc w:val="left"/>
+      <w:pPr>
+        <w:ind w:left="5040" w:hanging="360"/>
+      </w:pPr>
+    </w:lvl>
+    <w:lvl w:ilvl="7" w:tplc="0C0A0019" w:tentative="1">
+      <w:start w:val="1"/>
+      <w:numFmt w:val="lowerLetter"/>
+      <w:lvlText w:val="%8."/>
+      <w:lvlJc w:val="left"/>
+      <w:pPr>
+        <w:ind w:left="5760" w:hanging="360"/>
+      </w:pPr>
+    </w:lvl>
+    <w:lvl w:ilvl="8" w:tplc="0C0A001B" w:tentative="1">
+      <w:start w:val="1"/>
+      <w:numFmt w:val="lowerRoman"/>
+      <w:lvlText w:val="%9."/>
+      <w:lvlJc w:val="right"/>
+      <w:pPr>
+        <w:ind w:left="6480" w:hanging="180"/>
+      </w:pPr>
+    </w:lvl>
+  </w:abstractNum>
+  <w:abstractNum w:abstractNumId="11" w15:restartNumberingAfterBreak="0">
     <w:nsid w:val="5AAB2840"/>
     <w:multiLevelType w:val="multilevel"/>
     <w:tmpl w:val="5544983E"/>
@@ -10171,7 +10751,7 @@
       </w:pPr>
     </w:lvl>
   </w:abstractNum>
-  <w:abstractNum w:abstractNumId="9" w15:restartNumberingAfterBreak="0">
+  <w:abstractNum w:abstractNumId="12" w15:restartNumberingAfterBreak="0">
     <w:nsid w:val="65F24A52"/>
     <w:multiLevelType w:val="multilevel"/>
     <w:tmpl w:val="5544983E"/>
@@ -10256,119 +10836,119 @@
       </w:pPr>
     </w:lvl>
   </w:abstractNum>
-  <w:abstractNum w:abstractNumId="10" w15:restartNumberingAfterBreak="0">
+  <w:abstractNum w:abstractNumId="13" w15:restartNumberingAfterBreak="0">
     <w:nsid w:val="6F2078F5"/>
     <w:multiLevelType w:val="hybridMultilevel"/>
-    <w:tmpl w:val="F51CD58C"/>
-    <w:lvl w:ilvl="0" w:tplc="0C0A0001">
+    <w:tmpl w:val="5C22DD34"/>
+    <w:lvl w:ilvl="0" w:tplc="0C0A000F">
+      <w:start w:val="1"/>
+      <w:numFmt w:val="decimal"/>
+      <w:lvlText w:val="%1."/>
+      <w:lvlJc w:val="left"/>
+      <w:pPr>
+        <w:ind w:left="720" w:hanging="360"/>
+      </w:pPr>
+      <w:rPr>
+        <w:rFonts w:hint="default"/>
+      </w:rPr>
+    </w:lvl>
+    <w:lvl w:ilvl="1" w:tplc="C1325324">
+      <w:numFmt w:val="decimal"/>
+      <w:lvlText w:val="%2."/>
+      <w:lvlJc w:val="left"/>
+      <w:pPr>
+        <w:ind w:left="1440" w:hanging="360"/>
+      </w:pPr>
+      <w:rPr>
+        <w:rFonts w:hint="default"/>
+      </w:rPr>
+    </w:lvl>
+    <w:lvl w:ilvl="2" w:tplc="0C0A0005" w:tentative="1">
+      <w:start w:val="1"/>
+      <w:numFmt w:val="bullet"/>
+      <w:lvlText w:val=""/>
+      <w:lvlJc w:val="left"/>
+      <w:pPr>
+        <w:ind w:left="2160" w:hanging="360"/>
+      </w:pPr>
+      <w:rPr>
+        <w:rFonts w:ascii="Wingdings" w:hAnsi="Wingdings" w:hint="default"/>
+      </w:rPr>
+    </w:lvl>
+    <w:lvl w:ilvl="3" w:tplc="0C0A0001" w:tentative="1">
       <w:start w:val="1"/>
       <w:numFmt w:val="bullet"/>
       <w:lvlText w:val=""/>
       <w:lvlJc w:val="left"/>
       <w:pPr>
-        <w:ind w:left="720" w:hanging="360"/>
+        <w:ind w:left="2880" w:hanging="360"/>
       </w:pPr>
       <w:rPr>
         <w:rFonts w:ascii="Symbol" w:hAnsi="Symbol" w:hint="default"/>
       </w:rPr>
     </w:lvl>
-    <w:lvl w:ilvl="1" w:tplc="C1325324">
-      <w:numFmt w:val="decimal"/>
-      <w:lvlText w:val="%2."/>
-      <w:lvlJc w:val="left"/>
-      <w:pPr>
-        <w:ind w:left="1440" w:hanging="360"/>
+    <w:lvl w:ilvl="4" w:tplc="0C0A0003" w:tentative="1">
+      <w:start w:val="1"/>
+      <w:numFmt w:val="bullet"/>
+      <w:lvlText w:val="o"/>
+      <w:lvlJc w:val="left"/>
+      <w:pPr>
+        <w:ind w:left="3600" w:hanging="360"/>
       </w:pPr>
       <w:rPr>
-        <w:rFonts w:hint="default"/>
+        <w:rFonts w:ascii="Courier New" w:hAnsi="Courier New" w:cs="Courier New" w:hint="default"/>
       </w:rPr>
     </w:lvl>
-    <w:lvl w:ilvl="2" w:tplc="0C0A0005" w:tentative="1">
+    <w:lvl w:ilvl="5" w:tplc="0C0A0005" w:tentative="1">
       <w:start w:val="1"/>
       <w:numFmt w:val="bullet"/>
       <w:lvlText w:val=""/>
       <w:lvlJc w:val="left"/>
       <w:pPr>
-        <w:ind w:left="2160" w:hanging="360"/>
+        <w:ind w:left="4320" w:hanging="360"/>
       </w:pPr>
       <w:rPr>
         <w:rFonts w:ascii="Wingdings" w:hAnsi="Wingdings" w:hint="default"/>
       </w:rPr>
     </w:lvl>
-    <w:lvl w:ilvl="3" w:tplc="0C0A0001" w:tentative="1">
+    <w:lvl w:ilvl="6" w:tplc="0C0A0001" w:tentative="1">
       <w:start w:val="1"/>
       <w:numFmt w:val="bullet"/>
       <w:lvlText w:val=""/>
       <w:lvlJc w:val="left"/>
       <w:pPr>
-        <w:ind w:left="2880" w:hanging="360"/>
+        <w:ind w:left="5040" w:hanging="360"/>
       </w:pPr>
       <w:rPr>
         <w:rFonts w:ascii="Symbol" w:hAnsi="Symbol" w:hint="default"/>
       </w:rPr>
     </w:lvl>
-    <w:lvl w:ilvl="4" w:tplc="0C0A0003" w:tentative="1">
+    <w:lvl w:ilvl="7" w:tplc="0C0A0003" w:tentative="1">
       <w:start w:val="1"/>
       <w:numFmt w:val="bullet"/>
       <w:lvlText w:val="o"/>
       <w:lvlJc w:val="left"/>
       <w:pPr>
-        <w:ind w:left="3600" w:hanging="360"/>
+        <w:ind w:left="5760" w:hanging="360"/>
       </w:pPr>
       <w:rPr>
         <w:rFonts w:ascii="Courier New" w:hAnsi="Courier New" w:cs="Courier New" w:hint="default"/>
       </w:rPr>
     </w:lvl>
-    <w:lvl w:ilvl="5" w:tplc="0C0A0005" w:tentative="1">
+    <w:lvl w:ilvl="8" w:tplc="0C0A0005" w:tentative="1">
       <w:start w:val="1"/>
       <w:numFmt w:val="bullet"/>
       <w:lvlText w:val=""/>
       <w:lvlJc w:val="left"/>
       <w:pPr>
-        <w:ind w:left="4320" w:hanging="360"/>
+        <w:ind w:left="6480" w:hanging="360"/>
       </w:pPr>
       <w:rPr>
         <w:rFonts w:ascii="Wingdings" w:hAnsi="Wingdings" w:hint="default"/>
       </w:rPr>
     </w:lvl>
-    <w:lvl w:ilvl="6" w:tplc="0C0A0001" w:tentative="1">
-      <w:start w:val="1"/>
-      <w:numFmt w:val="bullet"/>
-      <w:lvlText w:val=""/>
-      <w:lvlJc w:val="left"/>
-      <w:pPr>
-        <w:ind w:left="5040" w:hanging="360"/>
-      </w:pPr>
-      <w:rPr>
-        <w:rFonts w:ascii="Symbol" w:hAnsi="Symbol" w:hint="default"/>
-      </w:rPr>
-    </w:lvl>
-    <w:lvl w:ilvl="7" w:tplc="0C0A0003" w:tentative="1">
-      <w:start w:val="1"/>
-      <w:numFmt w:val="bullet"/>
-      <w:lvlText w:val="o"/>
-      <w:lvlJc w:val="left"/>
-      <w:pPr>
-        <w:ind w:left="5760" w:hanging="360"/>
-      </w:pPr>
-      <w:rPr>
-        <w:rFonts w:ascii="Courier New" w:hAnsi="Courier New" w:cs="Courier New" w:hint="default"/>
-      </w:rPr>
-    </w:lvl>
-    <w:lvl w:ilvl="8" w:tplc="0C0A0005" w:tentative="1">
-      <w:start w:val="1"/>
-      <w:numFmt w:val="bullet"/>
-      <w:lvlText w:val=""/>
-      <w:lvlJc w:val="left"/>
-      <w:pPr>
-        <w:ind w:left="6480" w:hanging="360"/>
-      </w:pPr>
-      <w:rPr>
-        <w:rFonts w:ascii="Wingdings" w:hAnsi="Wingdings" w:hint="default"/>
-      </w:rPr>
-    </w:lvl>
   </w:abstractNum>
-  <w:abstractNum w:abstractNumId="11" w15:restartNumberingAfterBreak="0">
+  <w:abstractNum w:abstractNumId="14" w15:restartNumberingAfterBreak="0">
     <w:nsid w:val="7AE60AD7"/>
     <w:multiLevelType w:val="hybridMultilevel"/>
     <w:tmpl w:val="F4C23652"/>
@@ -10482,7 +11062,7 @@
     </w:lvl>
   </w:abstractNum>
   <w:num w:numId="1">
-    <w:abstractNumId w:val="4"/>
+    <w:abstractNumId w:val="6"/>
   </w:num>
   <w:num w:numId="2">
     <w:abstractNumId w:val="1"/>
@@ -10491,31 +11071,40 @@
     <w:abstractNumId w:val="0"/>
   </w:num>
   <w:num w:numId="4">
-    <w:abstractNumId w:val="8"/>
+    <w:abstractNumId w:val="11"/>
   </w:num>
   <w:num w:numId="5">
-    <w:abstractNumId w:val="9"/>
+    <w:abstractNumId w:val="12"/>
   </w:num>
   <w:num w:numId="6">
-    <w:abstractNumId w:val="7"/>
+    <w:abstractNumId w:val="9"/>
   </w:num>
   <w:num w:numId="7">
     <w:abstractNumId w:val="2"/>
   </w:num>
   <w:num w:numId="8">
-    <w:abstractNumId w:val="6"/>
+    <w:abstractNumId w:val="8"/>
   </w:num>
   <w:num w:numId="9">
-    <w:abstractNumId w:val="3"/>
+    <w:abstractNumId w:val="4"/>
   </w:num>
   <w:num w:numId="10">
+    <w:abstractNumId w:val="13"/>
+  </w:num>
+  <w:num w:numId="11">
+    <w:abstractNumId w:val="14"/>
+  </w:num>
+  <w:num w:numId="12">
+    <w:abstractNumId w:val="7"/>
+  </w:num>
+  <w:num w:numId="13">
+    <w:abstractNumId w:val="5"/>
+  </w:num>
+  <w:num w:numId="14">
     <w:abstractNumId w:val="10"/>
   </w:num>
-  <w:num w:numId="11">
-    <w:abstractNumId w:val="11"/>
-  </w:num>
-  <w:num w:numId="12">
-    <w:abstractNumId w:val="5"/>
+  <w:num w:numId="15">
+    <w:abstractNumId w:val="3"/>
   </w:num>
 </w:numbering>
 </file>

</xml_diff>

<commit_message>
Fixed an error with encoding options fixer
</commit_message>
<xml_diff>
--- a/docs/specifications_v3.docx
+++ b/docs/specifications_v3.docx
@@ -3931,6 +3931,142 @@
     </w:p>
     <w:p>
       <w:pPr>
+        <w:pStyle w:val="Ttulo1"/>
+        <w:rPr>
+          <w:lang w:val="en-US"/>
+        </w:rPr>
+      </w:pPr>
+      <w:r>
+        <w:rPr>
+          <w:lang w:val="en-US"/>
+        </w:rPr>
+        <w:t>Compatible mediums</w:t>
+      </w:r>
+    </w:p>
+    <w:p>
+      <w:pPr>
+        <w:rPr>
+          <w:lang w:val="en-US"/>
+        </w:rPr>
+      </w:pPr>
+      <w:r>
+        <w:rPr>
+          <w:lang w:val="en-US"/>
+        </w:rPr>
+        <w:t>Any CD-ROM image should be compatible with the Error Code Modeling format, including:</w:t>
+      </w:r>
+    </w:p>
+    <w:p>
+      <w:pPr>
+        <w:pStyle w:val="Prrafodelista"/>
+        <w:numPr>
+          <w:ilvl w:val="0"/>
+          <w:numId w:val="18"/>
+        </w:numPr>
+        <w:rPr>
+          <w:lang w:val="en-US"/>
+        </w:rPr>
+      </w:pPr>
+      <w:r>
+        <w:rPr>
+          <w:lang w:val="en-US"/>
+        </w:rPr>
+        <w:t>Dreamcast</w:t>
+      </w:r>
+      <w:r>
+        <w:rPr>
+          <w:lang w:val="en-US"/>
+        </w:rPr>
+        <w:t xml:space="preserve"> games</w:t>
+      </w:r>
+    </w:p>
+    <w:p>
+      <w:pPr>
+        <w:pStyle w:val="Prrafodelista"/>
+        <w:numPr>
+          <w:ilvl w:val="0"/>
+          <w:numId w:val="18"/>
+        </w:numPr>
+        <w:rPr>
+          <w:lang w:val="en-US"/>
+        </w:rPr>
+      </w:pPr>
+      <w:r>
+        <w:rPr>
+          <w:lang w:val="en-US"/>
+        </w:rPr>
+        <w:t>P</w:t>
+      </w:r>
+      <w:r>
+        <w:rPr>
+          <w:lang w:val="en-US"/>
+        </w:rPr>
+        <w:t>lay Station</w:t>
+      </w:r>
+      <w:r>
+        <w:rPr>
+          <w:lang w:val="en-US"/>
+        </w:rPr>
+        <w:t xml:space="preserve"> games</w:t>
+      </w:r>
+    </w:p>
+    <w:p>
+      <w:pPr>
+        <w:pStyle w:val="Prrafodelista"/>
+        <w:numPr>
+          <w:ilvl w:val="0"/>
+          <w:numId w:val="18"/>
+        </w:numPr>
+        <w:rPr>
+          <w:lang w:val="en-US"/>
+        </w:rPr>
+      </w:pPr>
+      <w:r>
+        <w:rPr>
+          <w:lang w:val="en-US"/>
+        </w:rPr>
+        <w:t>Sega CD</w:t>
+      </w:r>
+      <w:r>
+        <w:rPr>
+          <w:lang w:val="en-US"/>
+        </w:rPr>
+        <w:t xml:space="preserve"> games</w:t>
+      </w:r>
+    </w:p>
+    <w:p>
+      <w:pPr>
+        <w:pStyle w:val="Prrafodelista"/>
+        <w:numPr>
+          <w:ilvl w:val="0"/>
+          <w:numId w:val="18"/>
+        </w:numPr>
+        <w:rPr>
+          <w:lang w:val="en-US"/>
+        </w:rPr>
+      </w:pPr>
+      <w:r>
+        <w:rPr>
+          <w:lang w:val="en-US"/>
+        </w:rPr>
+        <w:t>Sega Saturn</w:t>
+      </w:r>
+      <w:r>
+        <w:rPr>
+          <w:lang w:val="en-US"/>
+        </w:rPr>
+        <w:t xml:space="preserve"> games</w:t>
+      </w:r>
+    </w:p>
+    <w:p>
+      <w:pPr>
+        <w:rPr>
+          <w:lang w:val="en-US"/>
+        </w:rPr>
+      </w:pPr>
+    </w:p>
+    <w:p>
+      <w:pPr>
         <w:rPr>
           <w:lang w:val="en-US"/>
         </w:rPr>
@@ -10949,6 +11085,232 @@
     </w:lvl>
   </w:abstractNum>
   <w:abstractNum w:abstractNumId="14" w15:restartNumberingAfterBreak="0">
+    <w:nsid w:val="73F31560"/>
+    <w:multiLevelType w:val="hybridMultilevel"/>
+    <w:tmpl w:val="6A8A9F6A"/>
+    <w:lvl w:ilvl="0" w:tplc="0C0A0001">
+      <w:start w:val="1"/>
+      <w:numFmt w:val="bullet"/>
+      <w:lvlText w:val=""/>
+      <w:lvlJc w:val="left"/>
+      <w:pPr>
+        <w:ind w:left="720" w:hanging="360"/>
+      </w:pPr>
+      <w:rPr>
+        <w:rFonts w:ascii="Symbol" w:hAnsi="Symbol" w:hint="default"/>
+      </w:rPr>
+    </w:lvl>
+    <w:lvl w:ilvl="1" w:tplc="0C0A0003" w:tentative="1">
+      <w:start w:val="1"/>
+      <w:numFmt w:val="bullet"/>
+      <w:lvlText w:val="o"/>
+      <w:lvlJc w:val="left"/>
+      <w:pPr>
+        <w:ind w:left="1440" w:hanging="360"/>
+      </w:pPr>
+      <w:rPr>
+        <w:rFonts w:ascii="Courier New" w:hAnsi="Courier New" w:cs="Courier New" w:hint="default"/>
+      </w:rPr>
+    </w:lvl>
+    <w:lvl w:ilvl="2" w:tplc="0C0A0005" w:tentative="1">
+      <w:start w:val="1"/>
+      <w:numFmt w:val="bullet"/>
+      <w:lvlText w:val=""/>
+      <w:lvlJc w:val="left"/>
+      <w:pPr>
+        <w:ind w:left="2160" w:hanging="360"/>
+      </w:pPr>
+      <w:rPr>
+        <w:rFonts w:ascii="Wingdings" w:hAnsi="Wingdings" w:hint="default"/>
+      </w:rPr>
+    </w:lvl>
+    <w:lvl w:ilvl="3" w:tplc="0C0A0001" w:tentative="1">
+      <w:start w:val="1"/>
+      <w:numFmt w:val="bullet"/>
+      <w:lvlText w:val=""/>
+      <w:lvlJc w:val="left"/>
+      <w:pPr>
+        <w:ind w:left="2880" w:hanging="360"/>
+      </w:pPr>
+      <w:rPr>
+        <w:rFonts w:ascii="Symbol" w:hAnsi="Symbol" w:hint="default"/>
+      </w:rPr>
+    </w:lvl>
+    <w:lvl w:ilvl="4" w:tplc="0C0A0003" w:tentative="1">
+      <w:start w:val="1"/>
+      <w:numFmt w:val="bullet"/>
+      <w:lvlText w:val="o"/>
+      <w:lvlJc w:val="left"/>
+      <w:pPr>
+        <w:ind w:left="3600" w:hanging="360"/>
+      </w:pPr>
+      <w:rPr>
+        <w:rFonts w:ascii="Courier New" w:hAnsi="Courier New" w:cs="Courier New" w:hint="default"/>
+      </w:rPr>
+    </w:lvl>
+    <w:lvl w:ilvl="5" w:tplc="0C0A0005" w:tentative="1">
+      <w:start w:val="1"/>
+      <w:numFmt w:val="bullet"/>
+      <w:lvlText w:val=""/>
+      <w:lvlJc w:val="left"/>
+      <w:pPr>
+        <w:ind w:left="4320" w:hanging="360"/>
+      </w:pPr>
+      <w:rPr>
+        <w:rFonts w:ascii="Wingdings" w:hAnsi="Wingdings" w:hint="default"/>
+      </w:rPr>
+    </w:lvl>
+    <w:lvl w:ilvl="6" w:tplc="0C0A0001" w:tentative="1">
+      <w:start w:val="1"/>
+      <w:numFmt w:val="bullet"/>
+      <w:lvlText w:val=""/>
+      <w:lvlJc w:val="left"/>
+      <w:pPr>
+        <w:ind w:left="5040" w:hanging="360"/>
+      </w:pPr>
+      <w:rPr>
+        <w:rFonts w:ascii="Symbol" w:hAnsi="Symbol" w:hint="default"/>
+      </w:rPr>
+    </w:lvl>
+    <w:lvl w:ilvl="7" w:tplc="0C0A0003" w:tentative="1">
+      <w:start w:val="1"/>
+      <w:numFmt w:val="bullet"/>
+      <w:lvlText w:val="o"/>
+      <w:lvlJc w:val="left"/>
+      <w:pPr>
+        <w:ind w:left="5760" w:hanging="360"/>
+      </w:pPr>
+      <w:rPr>
+        <w:rFonts w:ascii="Courier New" w:hAnsi="Courier New" w:cs="Courier New" w:hint="default"/>
+      </w:rPr>
+    </w:lvl>
+    <w:lvl w:ilvl="8" w:tplc="0C0A0005" w:tentative="1">
+      <w:start w:val="1"/>
+      <w:numFmt w:val="bullet"/>
+      <w:lvlText w:val=""/>
+      <w:lvlJc w:val="left"/>
+      <w:pPr>
+        <w:ind w:left="6480" w:hanging="360"/>
+      </w:pPr>
+      <w:rPr>
+        <w:rFonts w:ascii="Wingdings" w:hAnsi="Wingdings" w:hint="default"/>
+      </w:rPr>
+    </w:lvl>
+  </w:abstractNum>
+  <w:abstractNum w:abstractNumId="15" w15:restartNumberingAfterBreak="0">
+    <w:nsid w:val="7ACE7AC5"/>
+    <w:multiLevelType w:val="hybridMultilevel"/>
+    <w:tmpl w:val="718C729A"/>
+    <w:lvl w:ilvl="0" w:tplc="0C0A0001">
+      <w:start w:val="1"/>
+      <w:numFmt w:val="bullet"/>
+      <w:lvlText w:val=""/>
+      <w:lvlJc w:val="left"/>
+      <w:pPr>
+        <w:ind w:left="720" w:hanging="360"/>
+      </w:pPr>
+      <w:rPr>
+        <w:rFonts w:ascii="Symbol" w:hAnsi="Symbol" w:hint="default"/>
+      </w:rPr>
+    </w:lvl>
+    <w:lvl w:ilvl="1" w:tplc="0C0A0003" w:tentative="1">
+      <w:start w:val="1"/>
+      <w:numFmt w:val="bullet"/>
+      <w:lvlText w:val="o"/>
+      <w:lvlJc w:val="left"/>
+      <w:pPr>
+        <w:ind w:left="1440" w:hanging="360"/>
+      </w:pPr>
+      <w:rPr>
+        <w:rFonts w:ascii="Courier New" w:hAnsi="Courier New" w:cs="Courier New" w:hint="default"/>
+      </w:rPr>
+    </w:lvl>
+    <w:lvl w:ilvl="2" w:tplc="0C0A0005" w:tentative="1">
+      <w:start w:val="1"/>
+      <w:numFmt w:val="bullet"/>
+      <w:lvlText w:val=""/>
+      <w:lvlJc w:val="left"/>
+      <w:pPr>
+        <w:ind w:left="2160" w:hanging="360"/>
+      </w:pPr>
+      <w:rPr>
+        <w:rFonts w:ascii="Wingdings" w:hAnsi="Wingdings" w:hint="default"/>
+      </w:rPr>
+    </w:lvl>
+    <w:lvl w:ilvl="3" w:tplc="0C0A0001" w:tentative="1">
+      <w:start w:val="1"/>
+      <w:numFmt w:val="bullet"/>
+      <w:lvlText w:val=""/>
+      <w:lvlJc w:val="left"/>
+      <w:pPr>
+        <w:ind w:left="2880" w:hanging="360"/>
+      </w:pPr>
+      <w:rPr>
+        <w:rFonts w:ascii="Symbol" w:hAnsi="Symbol" w:hint="default"/>
+      </w:rPr>
+    </w:lvl>
+    <w:lvl w:ilvl="4" w:tplc="0C0A0003" w:tentative="1">
+      <w:start w:val="1"/>
+      <w:numFmt w:val="bullet"/>
+      <w:lvlText w:val="o"/>
+      <w:lvlJc w:val="left"/>
+      <w:pPr>
+        <w:ind w:left="3600" w:hanging="360"/>
+      </w:pPr>
+      <w:rPr>
+        <w:rFonts w:ascii="Courier New" w:hAnsi="Courier New" w:cs="Courier New" w:hint="default"/>
+      </w:rPr>
+    </w:lvl>
+    <w:lvl w:ilvl="5" w:tplc="0C0A0005" w:tentative="1">
+      <w:start w:val="1"/>
+      <w:numFmt w:val="bullet"/>
+      <w:lvlText w:val=""/>
+      <w:lvlJc w:val="left"/>
+      <w:pPr>
+        <w:ind w:left="4320" w:hanging="360"/>
+      </w:pPr>
+      <w:rPr>
+        <w:rFonts w:ascii="Wingdings" w:hAnsi="Wingdings" w:hint="default"/>
+      </w:rPr>
+    </w:lvl>
+    <w:lvl w:ilvl="6" w:tplc="0C0A0001" w:tentative="1">
+      <w:start w:val="1"/>
+      <w:numFmt w:val="bullet"/>
+      <w:lvlText w:val=""/>
+      <w:lvlJc w:val="left"/>
+      <w:pPr>
+        <w:ind w:left="5040" w:hanging="360"/>
+      </w:pPr>
+      <w:rPr>
+        <w:rFonts w:ascii="Symbol" w:hAnsi="Symbol" w:hint="default"/>
+      </w:rPr>
+    </w:lvl>
+    <w:lvl w:ilvl="7" w:tplc="0C0A0003" w:tentative="1">
+      <w:start w:val="1"/>
+      <w:numFmt w:val="bullet"/>
+      <w:lvlText w:val="o"/>
+      <w:lvlJc w:val="left"/>
+      <w:pPr>
+        <w:ind w:left="5760" w:hanging="360"/>
+      </w:pPr>
+      <w:rPr>
+        <w:rFonts w:ascii="Courier New" w:hAnsi="Courier New" w:cs="Courier New" w:hint="default"/>
+      </w:rPr>
+    </w:lvl>
+    <w:lvl w:ilvl="8" w:tplc="0C0A0005" w:tentative="1">
+      <w:start w:val="1"/>
+      <w:numFmt w:val="bullet"/>
+      <w:lvlText w:val=""/>
+      <w:lvlJc w:val="left"/>
+      <w:pPr>
+        <w:ind w:left="6480" w:hanging="360"/>
+      </w:pPr>
+      <w:rPr>
+        <w:rFonts w:ascii="Wingdings" w:hAnsi="Wingdings" w:hint="default"/>
+      </w:rPr>
+    </w:lvl>
+  </w:abstractNum>
+  <w:abstractNum w:abstractNumId="16" w15:restartNumberingAfterBreak="0">
     <w:nsid w:val="7AE60AD7"/>
     <w:multiLevelType w:val="hybridMultilevel"/>
     <w:tmpl w:val="F4C23652"/>
@@ -10965,6 +11327,119 @@
       </w:rPr>
     </w:lvl>
     <w:lvl w:ilvl="1" w:tplc="0C0A0003">
+      <w:start w:val="1"/>
+      <w:numFmt w:val="bullet"/>
+      <w:lvlText w:val="o"/>
+      <w:lvlJc w:val="left"/>
+      <w:pPr>
+        <w:ind w:left="1440" w:hanging="360"/>
+      </w:pPr>
+      <w:rPr>
+        <w:rFonts w:ascii="Courier New" w:hAnsi="Courier New" w:cs="Courier New" w:hint="default"/>
+      </w:rPr>
+    </w:lvl>
+    <w:lvl w:ilvl="2" w:tplc="0C0A0005" w:tentative="1">
+      <w:start w:val="1"/>
+      <w:numFmt w:val="bullet"/>
+      <w:lvlText w:val=""/>
+      <w:lvlJc w:val="left"/>
+      <w:pPr>
+        <w:ind w:left="2160" w:hanging="360"/>
+      </w:pPr>
+      <w:rPr>
+        <w:rFonts w:ascii="Wingdings" w:hAnsi="Wingdings" w:hint="default"/>
+      </w:rPr>
+    </w:lvl>
+    <w:lvl w:ilvl="3" w:tplc="0C0A0001" w:tentative="1">
+      <w:start w:val="1"/>
+      <w:numFmt w:val="bullet"/>
+      <w:lvlText w:val=""/>
+      <w:lvlJc w:val="left"/>
+      <w:pPr>
+        <w:ind w:left="2880" w:hanging="360"/>
+      </w:pPr>
+      <w:rPr>
+        <w:rFonts w:ascii="Symbol" w:hAnsi="Symbol" w:hint="default"/>
+      </w:rPr>
+    </w:lvl>
+    <w:lvl w:ilvl="4" w:tplc="0C0A0003" w:tentative="1">
+      <w:start w:val="1"/>
+      <w:numFmt w:val="bullet"/>
+      <w:lvlText w:val="o"/>
+      <w:lvlJc w:val="left"/>
+      <w:pPr>
+        <w:ind w:left="3600" w:hanging="360"/>
+      </w:pPr>
+      <w:rPr>
+        <w:rFonts w:ascii="Courier New" w:hAnsi="Courier New" w:cs="Courier New" w:hint="default"/>
+      </w:rPr>
+    </w:lvl>
+    <w:lvl w:ilvl="5" w:tplc="0C0A0005" w:tentative="1">
+      <w:start w:val="1"/>
+      <w:numFmt w:val="bullet"/>
+      <w:lvlText w:val=""/>
+      <w:lvlJc w:val="left"/>
+      <w:pPr>
+        <w:ind w:left="4320" w:hanging="360"/>
+      </w:pPr>
+      <w:rPr>
+        <w:rFonts w:ascii="Wingdings" w:hAnsi="Wingdings" w:hint="default"/>
+      </w:rPr>
+    </w:lvl>
+    <w:lvl w:ilvl="6" w:tplc="0C0A0001" w:tentative="1">
+      <w:start w:val="1"/>
+      <w:numFmt w:val="bullet"/>
+      <w:lvlText w:val=""/>
+      <w:lvlJc w:val="left"/>
+      <w:pPr>
+        <w:ind w:left="5040" w:hanging="360"/>
+      </w:pPr>
+      <w:rPr>
+        <w:rFonts w:ascii="Symbol" w:hAnsi="Symbol" w:hint="default"/>
+      </w:rPr>
+    </w:lvl>
+    <w:lvl w:ilvl="7" w:tplc="0C0A0003" w:tentative="1">
+      <w:start w:val="1"/>
+      <w:numFmt w:val="bullet"/>
+      <w:lvlText w:val="o"/>
+      <w:lvlJc w:val="left"/>
+      <w:pPr>
+        <w:ind w:left="5760" w:hanging="360"/>
+      </w:pPr>
+      <w:rPr>
+        <w:rFonts w:ascii="Courier New" w:hAnsi="Courier New" w:cs="Courier New" w:hint="default"/>
+      </w:rPr>
+    </w:lvl>
+    <w:lvl w:ilvl="8" w:tplc="0C0A0005" w:tentative="1">
+      <w:start w:val="1"/>
+      <w:numFmt w:val="bullet"/>
+      <w:lvlText w:val=""/>
+      <w:lvlJc w:val="left"/>
+      <w:pPr>
+        <w:ind w:left="6480" w:hanging="360"/>
+      </w:pPr>
+      <w:rPr>
+        <w:rFonts w:ascii="Wingdings" w:hAnsi="Wingdings" w:hint="default"/>
+      </w:rPr>
+    </w:lvl>
+  </w:abstractNum>
+  <w:abstractNum w:abstractNumId="17" w15:restartNumberingAfterBreak="0">
+    <w:nsid w:val="7ECC2EC3"/>
+    <w:multiLevelType w:val="hybridMultilevel"/>
+    <w:tmpl w:val="6964B38A"/>
+    <w:lvl w:ilvl="0" w:tplc="0C0A0001">
+      <w:start w:val="1"/>
+      <w:numFmt w:val="bullet"/>
+      <w:lvlText w:val=""/>
+      <w:lvlJc w:val="left"/>
+      <w:pPr>
+        <w:ind w:left="720" w:hanging="360"/>
+      </w:pPr>
+      <w:rPr>
+        <w:rFonts w:ascii="Symbol" w:hAnsi="Symbol" w:hint="default"/>
+      </w:rPr>
+    </w:lvl>
+    <w:lvl w:ilvl="1" w:tplc="0C0A0003" w:tentative="1">
       <w:start w:val="1"/>
       <w:numFmt w:val="bullet"/>
       <w:lvlText w:val="o"/>
@@ -11092,7 +11567,7 @@
     <w:abstractNumId w:val="13"/>
   </w:num>
   <w:num w:numId="11">
-    <w:abstractNumId w:val="14"/>
+    <w:abstractNumId w:val="16"/>
   </w:num>
   <w:num w:numId="12">
     <w:abstractNumId w:val="7"/>
@@ -11105,6 +11580,15 @@
   </w:num>
   <w:num w:numId="15">
     <w:abstractNumId w:val="3"/>
+  </w:num>
+  <w:num w:numId="16">
+    <w:abstractNumId w:val="15"/>
+  </w:num>
+  <w:num w:numId="17">
+    <w:abstractNumId w:val="17"/>
+  </w:num>
+  <w:num w:numId="18">
+    <w:abstractNumId w:val="14"/>
   </w:num>
 </w:numbering>
 </file>

</xml_diff>

<commit_message>
Fixed a problem with optimizations detector
</commit_message>
<xml_diff>
--- a/docs/specifications_v3.docx
+++ b/docs/specifications_v3.docx
@@ -1028,10 +1028,12 @@
             <w:tcW w:w="1413" w:type="dxa"/>
           </w:tcPr>
           <w:p>
+            <w:proofErr w:type="spellStart"/>
             <w:r>
               <w:lastRenderedPageBreak/>
               <w:t>Revision</w:t>
             </w:r>
+            <w:proofErr w:type="spellEnd"/>
           </w:p>
         </w:tc>
         <w:tc>
@@ -1055,9 +1057,11 @@
             <w:pPr>
               <w:cnfStyle w:val="100000000000" w:firstRow="1" w:lastRow="0" w:firstColumn="0" w:lastColumn="0" w:oddVBand="0" w:evenVBand="0" w:oddHBand="0" w:evenHBand="0" w:firstRowFirstColumn="0" w:firstRowLastColumn="0" w:lastRowFirstColumn="0" w:lastRowLastColumn="0"/>
             </w:pPr>
+            <w:proofErr w:type="spellStart"/>
             <w:r>
               <w:t>Modifications</w:t>
             </w:r>
+            <w:proofErr w:type="spellEnd"/>
           </w:p>
         </w:tc>
       </w:tr>
@@ -1097,8 +1101,13 @@
             <w:pPr>
               <w:cnfStyle w:val="000000100000" w:firstRow="0" w:lastRow="0" w:firstColumn="0" w:lastColumn="0" w:oddVBand="0" w:evenVBand="0" w:oddHBand="1" w:evenHBand="0" w:firstRowFirstColumn="0" w:firstRowLastColumn="0" w:lastRowFirstColumn="0" w:lastRowLastColumn="0"/>
             </w:pPr>
-            <w:r>
-              <w:t>First versión</w:t>
+            <w:proofErr w:type="spellStart"/>
+            <w:r>
+              <w:t>First</w:t>
+            </w:r>
+            <w:proofErr w:type="spellEnd"/>
+            <w:r>
+              <w:t xml:space="preserve"> versión</w:t>
             </w:r>
           </w:p>
         </w:tc>
@@ -1185,7 +1194,15 @@
               <w:cnfStyle w:val="000000100000" w:firstRow="0" w:lastRow="0" w:firstColumn="0" w:lastColumn="0" w:oddVBand="0" w:evenVBand="0" w:oddHBand="1" w:evenHBand="0" w:firstRowFirstColumn="0" w:firstRowLastColumn="0" w:lastRowFirstColumn="0" w:lastRowLastColumn="0"/>
             </w:pPr>
             <w:r>
-              <w:t>New ECM format (v3)</w:t>
+              <w:t xml:space="preserve">New ECM </w:t>
+            </w:r>
+            <w:proofErr w:type="spellStart"/>
+            <w:r>
+              <w:t>format</w:t>
+            </w:r>
+            <w:proofErr w:type="spellEnd"/>
+            <w:r>
+              <w:t xml:space="preserve"> (v3)</w:t>
             </w:r>
           </w:p>
         </w:tc>
@@ -2668,7 +2685,21 @@
         <w:rPr>
           <w:lang w:val="en-US"/>
         </w:rPr>
-        <w:t>This document defines the ECM2 file format and how the ecm-tools-reloaded program works, and is divided into the following sections:</w:t>
+        <w:t xml:space="preserve">This document defines the ECM2 file format and how the </w:t>
+      </w:r>
+      <w:proofErr w:type="spellStart"/>
+      <w:r>
+        <w:rPr>
+          <w:lang w:val="en-US"/>
+        </w:rPr>
+        <w:t>ecm</w:t>
+      </w:r>
+      <w:proofErr w:type="spellEnd"/>
+      <w:r>
+        <w:rPr>
+          <w:lang w:val="en-US"/>
+        </w:rPr>
+        <w:t>-tools-reloaded program works, and is divided into the following sections:</w:t>
       </w:r>
     </w:p>
     <w:p>
@@ -2697,9 +2728,11 @@
           <w:numId w:val="1"/>
         </w:numPr>
       </w:pPr>
+      <w:proofErr w:type="spellStart"/>
       <w:r>
         <w:t>History</w:t>
       </w:r>
+      <w:proofErr w:type="spellEnd"/>
     </w:p>
     <w:p>
       <w:pPr>
@@ -2709,8 +2742,21 @@
           <w:numId w:val="1"/>
         </w:numPr>
       </w:pPr>
-      <w:r>
-        <w:t xml:space="preserve">How it </w:t>
+      <w:proofErr w:type="spellStart"/>
+      <w:r>
+        <w:t>How</w:t>
+      </w:r>
+      <w:proofErr w:type="spellEnd"/>
+      <w:r>
+        <w:t xml:space="preserve"> </w:t>
+      </w:r>
+      <w:proofErr w:type="spellStart"/>
+      <w:r>
+        <w:t>it</w:t>
+      </w:r>
+      <w:proofErr w:type="spellEnd"/>
+      <w:r>
+        <w:t xml:space="preserve"> </w:t>
       </w:r>
       <w:r>
         <w:t>Works</w:t>
@@ -2724,8 +2770,21 @@
           <w:numId w:val="1"/>
         </w:numPr>
       </w:pPr>
-      <w:r>
-        <w:t>Why to use ECM2</w:t>
+      <w:proofErr w:type="spellStart"/>
+      <w:r>
+        <w:t>Why</w:t>
+      </w:r>
+      <w:proofErr w:type="spellEnd"/>
+      <w:r>
+        <w:t xml:space="preserve"> </w:t>
+      </w:r>
+      <w:proofErr w:type="spellStart"/>
+      <w:r>
+        <w:t>to</w:t>
+      </w:r>
+      <w:proofErr w:type="spellEnd"/>
+      <w:r>
+        <w:t xml:space="preserve"> use ECM2</w:t>
       </w:r>
     </w:p>
     <w:p>
@@ -2737,8 +2796,13 @@
         </w:numPr>
       </w:pPr>
       <w:r>
-        <w:t>Container specification</w:t>
-      </w:r>
+        <w:t xml:space="preserve">Container </w:t>
+      </w:r>
+      <w:proofErr w:type="spellStart"/>
+      <w:r>
+        <w:t>specification</w:t>
+      </w:r>
+      <w:proofErr w:type="spellEnd"/>
     </w:p>
     <w:p>
       <w:pPr>
@@ -2749,8 +2813,21 @@
         </w:numPr>
       </w:pPr>
       <w:r>
-        <w:t>Error Detection Code</w:t>
-      </w:r>
+        <w:t xml:space="preserve">Error </w:t>
+      </w:r>
+      <w:proofErr w:type="spellStart"/>
+      <w:r>
+        <w:t>Detection</w:t>
+      </w:r>
+      <w:proofErr w:type="spellEnd"/>
+      <w:r>
+        <w:t xml:space="preserve"> </w:t>
+      </w:r>
+      <w:proofErr w:type="spellStart"/>
+      <w:r>
+        <w:t>Code</w:t>
+      </w:r>
+      <w:proofErr w:type="spellEnd"/>
     </w:p>
     <w:p>
       <w:pPr>
@@ -2768,11 +2845,13 @@
         <w:pStyle w:val="Ttulo1"/>
       </w:pPr>
       <w:bookmarkStart w:id="2" w:name="_Toc80780971"/>
+      <w:proofErr w:type="spellStart"/>
       <w:r>
         <w:lastRenderedPageBreak/>
         <w:t>History</w:t>
       </w:r>
       <w:bookmarkEnd w:id="2"/>
+      <w:proofErr w:type="spellEnd"/>
     </w:p>
     <w:p>
       <w:pPr>
@@ -2810,20 +2889,62 @@
         <w:rPr>
           <w:lang w:val="en-US"/>
         </w:rPr>
-        <w:t>I wanted to improve the program by removing even more data, like for example the sync, the address and redundant sub-header data. Also, I wanted to create a seekable file by processing the input file block by block and placing the index in the file header. This allows to know the exact position of every sector in file by just reading the header, which opens the window to the possibility of create a plugin for PCSX to read it directly.</w:t>
-      </w:r>
-    </w:p>
-    <w:p>
-      <w:pPr>
-        <w:rPr>
-          <w:lang w:val="en-US"/>
-        </w:rPr>
-      </w:pPr>
-      <w:r>
-        <w:rPr>
-          <w:lang w:val="en-US"/>
-        </w:rPr>
-        <w:t xml:space="preserve">The first program modification works with the above in mind and reduces the file size of the resulting ecm file up to 8%. This version already creates seekable files, and just reading the header you will be able to create an index of the file to be able to seek to the desired sector very fast. </w:t>
+        <w:t xml:space="preserve">I wanted to improve the program by removing even more data, like for example the sync, the address and redundant sub-header data. Also, I wanted to create a </w:t>
+      </w:r>
+      <w:proofErr w:type="spellStart"/>
+      <w:r>
+        <w:rPr>
+          <w:lang w:val="en-US"/>
+        </w:rPr>
+        <w:t>seekable</w:t>
+      </w:r>
+      <w:proofErr w:type="spellEnd"/>
+      <w:r>
+        <w:rPr>
+          <w:lang w:val="en-US"/>
+        </w:rPr>
+        <w:t xml:space="preserve"> file by processing the input file block by block and placing the index in the file header. This allows to know the exact position of every sector in file by just reading the header, which opens the window to the possibility of create a plugin for PCSX to read it directly.</w:t>
+      </w:r>
+    </w:p>
+    <w:p>
+      <w:pPr>
+        <w:rPr>
+          <w:lang w:val="en-US"/>
+        </w:rPr>
+      </w:pPr>
+      <w:r>
+        <w:rPr>
+          <w:lang w:val="en-US"/>
+        </w:rPr>
+        <w:t xml:space="preserve">The first program modification works with the above in mind and reduces the file size of the resulting </w:t>
+      </w:r>
+      <w:proofErr w:type="spellStart"/>
+      <w:r>
+        <w:rPr>
+          <w:lang w:val="en-US"/>
+        </w:rPr>
+        <w:t>ecm</w:t>
+      </w:r>
+      <w:proofErr w:type="spellEnd"/>
+      <w:r>
+        <w:rPr>
+          <w:lang w:val="en-US"/>
+        </w:rPr>
+        <w:t xml:space="preserve"> file up to 8%. This version already creates </w:t>
+      </w:r>
+      <w:proofErr w:type="spellStart"/>
+      <w:r>
+        <w:rPr>
+          <w:lang w:val="en-US"/>
+        </w:rPr>
+        <w:t>seekable</w:t>
+      </w:r>
+      <w:proofErr w:type="spellEnd"/>
+      <w:r>
+        <w:rPr>
+          <w:lang w:val="en-US"/>
+        </w:rPr>
+        <w:t xml:space="preserve"> files, and just reading the header you will be able to create an index of the file to be able to seek to the desired sector very fast. </w:t>
       </w:r>
       <w:r>
         <w:rPr>
@@ -3140,12 +3261,21 @@
                 <w:szCs w:val="16"/>
               </w:rPr>
             </w:pPr>
+            <w:proofErr w:type="spellStart"/>
             <w:r>
               <w:rPr>
                 <w:sz w:val="16"/>
                 <w:szCs w:val="16"/>
               </w:rPr>
-              <w:t>Sync: 12b</w:t>
+              <w:t>Sync</w:t>
+            </w:r>
+            <w:proofErr w:type="spellEnd"/>
+            <w:r>
+              <w:rPr>
+                <w:sz w:val="16"/>
+                <w:szCs w:val="16"/>
+              </w:rPr>
+              <w:t>: 12b</w:t>
             </w:r>
           </w:p>
         </w:tc>
@@ -3163,12 +3293,21 @@
                 <w:szCs w:val="16"/>
               </w:rPr>
             </w:pPr>
+            <w:proofErr w:type="spellStart"/>
             <w:r>
               <w:rPr>
                 <w:sz w:val="16"/>
                 <w:szCs w:val="16"/>
               </w:rPr>
-              <w:t>Header: 4b</w:t>
+              <w:t>Header</w:t>
+            </w:r>
+            <w:proofErr w:type="spellEnd"/>
+            <w:r>
+              <w:rPr>
+                <w:sz w:val="16"/>
+                <w:szCs w:val="16"/>
+              </w:rPr>
+              <w:t>: 4b</w:t>
             </w:r>
           </w:p>
         </w:tc>
@@ -3233,12 +3372,21 @@
                 <w:szCs w:val="16"/>
               </w:rPr>
             </w:pPr>
+            <w:proofErr w:type="spellStart"/>
             <w:r>
               <w:rPr>
                 <w:sz w:val="16"/>
                 <w:szCs w:val="16"/>
               </w:rPr>
-              <w:t>Blank: 8b</w:t>
+              <w:t>Blank</w:t>
+            </w:r>
+            <w:proofErr w:type="spellEnd"/>
+            <w:r>
+              <w:rPr>
+                <w:sz w:val="16"/>
+                <w:szCs w:val="16"/>
+              </w:rPr>
+              <w:t>: 8b</w:t>
             </w:r>
           </w:p>
         </w:tc>
@@ -3351,12 +3499,21 @@
                 <w:szCs w:val="16"/>
               </w:rPr>
             </w:pPr>
+            <w:proofErr w:type="spellStart"/>
             <w:r>
               <w:rPr>
                 <w:sz w:val="16"/>
                 <w:szCs w:val="16"/>
               </w:rPr>
-              <w:t>Sync: 12b</w:t>
+              <w:t>Sync</w:t>
+            </w:r>
+            <w:proofErr w:type="spellEnd"/>
+            <w:r>
+              <w:rPr>
+                <w:sz w:val="16"/>
+                <w:szCs w:val="16"/>
+              </w:rPr>
+              <w:t>: 12b</w:t>
             </w:r>
           </w:p>
         </w:tc>
@@ -3374,12 +3531,21 @@
                 <w:szCs w:val="16"/>
               </w:rPr>
             </w:pPr>
+            <w:proofErr w:type="spellStart"/>
             <w:r>
               <w:rPr>
                 <w:sz w:val="16"/>
                 <w:szCs w:val="16"/>
               </w:rPr>
-              <w:t>Header: 4b</w:t>
+              <w:t>Header</w:t>
+            </w:r>
+            <w:proofErr w:type="spellEnd"/>
+            <w:r>
+              <w:rPr>
+                <w:sz w:val="16"/>
+                <w:szCs w:val="16"/>
+              </w:rPr>
+              <w:t>: 4b</w:t>
             </w:r>
           </w:p>
         </w:tc>
@@ -3502,12 +3668,21 @@
                 <w:szCs w:val="16"/>
               </w:rPr>
             </w:pPr>
+            <w:proofErr w:type="spellStart"/>
             <w:r>
               <w:rPr>
                 <w:sz w:val="16"/>
                 <w:szCs w:val="16"/>
               </w:rPr>
-              <w:t>Sync: 12b</w:t>
+              <w:t>Sync</w:t>
+            </w:r>
+            <w:proofErr w:type="spellEnd"/>
+            <w:r>
+              <w:rPr>
+                <w:sz w:val="16"/>
+                <w:szCs w:val="16"/>
+              </w:rPr>
+              <w:t>: 12b</w:t>
             </w:r>
           </w:p>
         </w:tc>
@@ -3525,12 +3700,21 @@
                 <w:szCs w:val="16"/>
               </w:rPr>
             </w:pPr>
+            <w:proofErr w:type="spellStart"/>
             <w:r>
               <w:rPr>
                 <w:sz w:val="16"/>
                 <w:szCs w:val="16"/>
               </w:rPr>
-              <w:t>Header: 4b</w:t>
+              <w:t>Header</w:t>
+            </w:r>
+            <w:proofErr w:type="spellEnd"/>
+            <w:r>
+              <w:rPr>
+                <w:sz w:val="16"/>
+                <w:szCs w:val="16"/>
+              </w:rPr>
+              <w:t>: 4b</w:t>
             </w:r>
           </w:p>
         </w:tc>
@@ -3555,7 +3739,25 @@
                 <w:sz w:val="16"/>
                 <w:szCs w:val="16"/>
               </w:rPr>
-              <w:t>Sub-Header: 8b</w:t>
+              <w:t>Sub-</w:t>
+            </w:r>
+            <w:proofErr w:type="spellStart"/>
+            <w:r>
+              <w:rPr>
+                <w:color w:val="FFFFFF" w:themeColor="background1"/>
+                <w:sz w:val="16"/>
+                <w:szCs w:val="16"/>
+              </w:rPr>
+              <w:t>Header</w:t>
+            </w:r>
+            <w:proofErr w:type="spellEnd"/>
+            <w:r>
+              <w:rPr>
+                <w:color w:val="FFFFFF" w:themeColor="background1"/>
+                <w:sz w:val="16"/>
+                <w:szCs w:val="16"/>
+              </w:rPr>
+              <w:t>: 8b</w:t>
             </w:r>
           </w:p>
         </w:tc>
@@ -3719,12 +3921,21 @@
                 <w:szCs w:val="16"/>
               </w:rPr>
             </w:pPr>
+            <w:proofErr w:type="spellStart"/>
             <w:r>
               <w:rPr>
                 <w:sz w:val="16"/>
                 <w:szCs w:val="16"/>
               </w:rPr>
-              <w:t>Sync: 12b</w:t>
+              <w:t>Sync</w:t>
+            </w:r>
+            <w:proofErr w:type="spellEnd"/>
+            <w:r>
+              <w:rPr>
+                <w:sz w:val="16"/>
+                <w:szCs w:val="16"/>
+              </w:rPr>
+              <w:t>: 12b</w:t>
             </w:r>
           </w:p>
         </w:tc>
@@ -3742,12 +3953,21 @@
                 <w:szCs w:val="16"/>
               </w:rPr>
             </w:pPr>
+            <w:proofErr w:type="spellStart"/>
             <w:r>
               <w:rPr>
                 <w:sz w:val="16"/>
                 <w:szCs w:val="16"/>
               </w:rPr>
-              <w:t>Header: 4b</w:t>
+              <w:t>Header</w:t>
+            </w:r>
+            <w:proofErr w:type="spellEnd"/>
+            <w:r>
+              <w:rPr>
+                <w:sz w:val="16"/>
+                <w:szCs w:val="16"/>
+              </w:rPr>
+              <w:t>: 4b</w:t>
             </w:r>
           </w:p>
         </w:tc>
@@ -3772,7 +3992,25 @@
                 <w:sz w:val="16"/>
                 <w:szCs w:val="16"/>
               </w:rPr>
-              <w:t>Sub-Header: 8b</w:t>
+              <w:t>Sub-</w:t>
+            </w:r>
+            <w:proofErr w:type="spellStart"/>
+            <w:r>
+              <w:rPr>
+                <w:color w:val="FFFFFF" w:themeColor="background1"/>
+                <w:sz w:val="16"/>
+                <w:szCs w:val="16"/>
+              </w:rPr>
+              <w:t>Header</w:t>
+            </w:r>
+            <w:proofErr w:type="spellEnd"/>
+            <w:r>
+              <w:rPr>
+                <w:color w:val="FFFFFF" w:themeColor="background1"/>
+                <w:sz w:val="16"/>
+                <w:szCs w:val="16"/>
+              </w:rPr>
+              <w:t>: 8b</w:t>
             </w:r>
           </w:p>
         </w:tc>
@@ -3913,7 +4151,49 @@
         <w:rPr>
           <w:lang w:val="en-US"/>
         </w:rPr>
-        <w:t>The removed data can be generated later and recover the original sector data, so this tool will produce a lossless reduction method, which can be complemented with another compression methods like zlib, lzma, lz4 and even flac for CDDA tracks.</w:t>
+        <w:t xml:space="preserve">The removed data can be generated later and recover the original sector data, so this tool will produce a lossless reduction method, which can be complemented with another compression methods like </w:t>
+      </w:r>
+      <w:proofErr w:type="spellStart"/>
+      <w:r>
+        <w:rPr>
+          <w:lang w:val="en-US"/>
+        </w:rPr>
+        <w:t>zlib</w:t>
+      </w:r>
+      <w:proofErr w:type="spellEnd"/>
+      <w:r>
+        <w:rPr>
+          <w:lang w:val="en-US"/>
+        </w:rPr>
+        <w:t xml:space="preserve">, </w:t>
+      </w:r>
+      <w:proofErr w:type="spellStart"/>
+      <w:r>
+        <w:rPr>
+          <w:lang w:val="en-US"/>
+        </w:rPr>
+        <w:t>lzma</w:t>
+      </w:r>
+      <w:proofErr w:type="spellEnd"/>
+      <w:r>
+        <w:rPr>
+          <w:lang w:val="en-US"/>
+        </w:rPr>
+        <w:t xml:space="preserve">, lz4 and even </w:t>
+      </w:r>
+      <w:proofErr w:type="spellStart"/>
+      <w:r>
+        <w:rPr>
+          <w:lang w:val="en-US"/>
+        </w:rPr>
+        <w:t>flac</w:t>
+      </w:r>
+      <w:proofErr w:type="spellEnd"/>
+      <w:r>
+        <w:rPr>
+          <w:lang w:val="en-US"/>
+        </w:rPr>
+        <w:t xml:space="preserve"> for CDDA tracks.</w:t>
       </w:r>
     </w:p>
     <w:p>
@@ -4853,7 +5133,21 @@
               <w:rPr>
                 <w:color w:val="000000"/>
               </w:rPr>
-              <w:t>Deleted block (trimable)</w:t>
+              <w:t>Deleted block (</w:t>
+            </w:r>
+            <w:proofErr w:type="spellStart"/>
+            <w:r>
+              <w:rPr>
+                <w:color w:val="000000"/>
+              </w:rPr>
+              <w:t>trimable</w:t>
+            </w:r>
+            <w:proofErr w:type="spellEnd"/>
+            <w:r>
+              <w:rPr>
+                <w:color w:val="000000"/>
+              </w:rPr>
+              <w:t>)</w:t>
             </w:r>
           </w:p>
           <w:p>
@@ -5257,7 +5551,15 @@
         <w:framePr w:wrap="notBeside"/>
       </w:pPr>
       <w:r>
-        <w:t xml:space="preserve">    uint64_t block_size;</w:t>
+        <w:t xml:space="preserve">    uint64_t </w:t>
+      </w:r>
+      <w:proofErr w:type="spellStart"/>
+      <w:r>
+        <w:t>block_size</w:t>
+      </w:r>
+      <w:proofErr w:type="spellEnd"/>
+      <w:r>
+        <w:t>;</w:t>
       </w:r>
     </w:p>
     <w:p>
@@ -5266,7 +5568,15 @@
         <w:framePr w:wrap="notBeside"/>
       </w:pPr>
       <w:r>
-        <w:t xml:space="preserve">    uint64_t real_block_size;</w:t>
+        <w:t xml:space="preserve">    uint64_t </w:t>
+      </w:r>
+      <w:proofErr w:type="spellStart"/>
+      <w:r>
+        <w:t>real_block_size</w:t>
+      </w:r>
+      <w:proofErr w:type="spellEnd"/>
+      <w:r>
+        <w:t>;</w:t>
       </w:r>
     </w:p>
     <w:p>
@@ -6547,6 +6857,88 @@
               <w:rPr>
                 <w:lang w:val="en-US"/>
               </w:rPr>
+              <w:t>1 byte</w:t>
+            </w:r>
+          </w:p>
+        </w:tc>
+        <w:tc>
+          <w:tcPr>
+            <w:tcW w:w="850" w:type="dxa"/>
+          </w:tcPr>
+          <w:p>
+            <w:pPr>
+              <w:cnfStyle w:val="000000000000" w:firstRow="0" w:lastRow="0" w:firstColumn="0" w:lastColumn="0" w:oddVBand="0" w:evenVBand="0" w:oddHBand="0" w:evenHBand="0" w:firstRowFirstColumn="0" w:firstRowLastColumn="0" w:lastRowFirstColumn="0" w:lastRowLastColumn="0"/>
+              <w:rPr>
+                <w:lang w:val="en-US"/>
+              </w:rPr>
+            </w:pPr>
+          </w:p>
+        </w:tc>
+        <w:tc>
+          <w:tcPr>
+            <w:tcW w:w="5522" w:type="dxa"/>
+          </w:tcPr>
+          <w:p>
+            <w:pPr>
+              <w:cnfStyle w:val="000000000000" w:firstRow="0" w:lastRow="0" w:firstColumn="0" w:lastColumn="0" w:oddVBand="0" w:evenVBand="0" w:oddHBand="0" w:evenHBand="0" w:firstRowFirstColumn="0" w:firstRowLastColumn="0" w:lastRowFirstColumn="0" w:lastRowLastColumn="0"/>
+              <w:rPr>
+                <w:lang w:val="en-US"/>
+              </w:rPr>
+            </w:pPr>
+            <w:r>
+              <w:rPr>
+                <w:lang w:val="en-US"/>
+              </w:rPr>
+              <w:t>ECM ID size in uint8_t</w:t>
+            </w:r>
+          </w:p>
+        </w:tc>
+      </w:tr>
+      <w:tr>
+        <w:trPr>
+          <w:cnfStyle w:val="000000100000" w:firstRow="0" w:lastRow="0" w:firstColumn="0" w:lastColumn="0" w:oddVBand="0" w:evenVBand="0" w:oddHBand="1" w:evenHBand="0" w:firstRowFirstColumn="0" w:firstRowLastColumn="0" w:lastRowFirstColumn="0" w:lastRowLastColumn="0"/>
+        </w:trPr>
+        <w:tc>
+          <w:tcPr>
+            <w:cnfStyle w:val="001000000000" w:firstRow="0" w:lastRow="0" w:firstColumn="1" w:lastColumn="0" w:oddVBand="0" w:evenVBand="0" w:oddHBand="0" w:evenHBand="0" w:firstRowFirstColumn="0" w:firstRowLastColumn="0" w:lastRowFirstColumn="0" w:lastRowLastColumn="0"/>
+            <w:tcW w:w="1129" w:type="dxa"/>
+          </w:tcPr>
+          <w:p>
+            <w:pPr>
+              <w:rPr>
+                <w:lang w:val="en-US"/>
+              </w:rPr>
+            </w:pPr>
+            <w:r>
+              <w:rPr>
+                <w:lang w:val="en-US"/>
+              </w:rPr>
+              <w:t>0x2</w:t>
+            </w:r>
+            <w:r>
+              <w:rPr>
+                <w:lang w:val="en-US"/>
+              </w:rPr>
+              <w:t>9</w:t>
+            </w:r>
+          </w:p>
+        </w:tc>
+        <w:tc>
+          <w:tcPr>
+            <w:tcW w:w="993" w:type="dxa"/>
+          </w:tcPr>
+          <w:p>
+            <w:pPr>
+              <w:jc w:val="center"/>
+              <w:cnfStyle w:val="000000100000" w:firstRow="0" w:lastRow="0" w:firstColumn="0" w:lastColumn="0" w:oddVBand="0" w:evenVBand="0" w:oddHBand="1" w:evenHBand="0" w:firstRowFirstColumn="0" w:firstRowLastColumn="0" w:lastRowFirstColumn="0" w:lastRowLastColumn="0"/>
+              <w:rPr>
+                <w:lang w:val="en-US"/>
+              </w:rPr>
+            </w:pPr>
+            <w:r>
+              <w:rPr>
+                <w:lang w:val="en-US"/>
+              </w:rPr>
               <w:t>-</w:t>
             </w:r>
           </w:p>
@@ -6557,11 +6949,84 @@
           </w:tcPr>
           <w:p>
             <w:pPr>
+              <w:cnfStyle w:val="000000100000" w:firstRow="0" w:lastRow="0" w:firstColumn="0" w:lastColumn="0" w:oddVBand="0" w:evenVBand="0" w:oddHBand="1" w:evenHBand="0" w:firstRowFirstColumn="0" w:firstRowLastColumn="0" w:lastRowFirstColumn="0" w:lastRowLastColumn="0"/>
+              <w:rPr>
+                <w:lang w:val="en-US"/>
+              </w:rPr>
+            </w:pPr>
+          </w:p>
+        </w:tc>
+        <w:tc>
+          <w:tcPr>
+            <w:tcW w:w="5522" w:type="dxa"/>
+          </w:tcPr>
+          <w:p>
+            <w:pPr>
+              <w:cnfStyle w:val="000000100000" w:firstRow="0" w:lastRow="0" w:firstColumn="0" w:lastColumn="0" w:oddVBand="0" w:evenVBand="0" w:oddHBand="1" w:evenHBand="0" w:firstRowFirstColumn="0" w:firstRowLastColumn="0" w:lastRowFirstColumn="0" w:lastRowLastColumn="0"/>
+              <w:rPr>
+                <w:lang w:val="en-US"/>
+              </w:rPr>
+            </w:pPr>
+            <w:r>
+              <w:rPr>
+                <w:lang w:val="en-US"/>
+              </w:rPr>
+              <w:t>Title string (max 256 characters)</w:t>
+            </w:r>
+          </w:p>
+        </w:tc>
+      </w:tr>
+      <w:tr>
+        <w:tc>
+          <w:tcPr>
+            <w:cnfStyle w:val="001000000000" w:firstRow="0" w:lastRow="0" w:firstColumn="1" w:lastColumn="0" w:oddVBand="0" w:evenVBand="0" w:oddHBand="0" w:evenHBand="0" w:firstRowFirstColumn="0" w:firstRowLastColumn="0" w:lastRowFirstColumn="0" w:lastRowLastColumn="0"/>
+            <w:tcW w:w="1129" w:type="dxa"/>
+          </w:tcPr>
+          <w:p>
+            <w:pPr>
+              <w:rPr>
+                <w:lang w:val="en-US"/>
+              </w:rPr>
+            </w:pPr>
+            <w:r>
+              <w:rPr>
+                <w:lang w:val="en-US"/>
+              </w:rPr>
+              <w:t>0xXX</w:t>
+            </w:r>
+          </w:p>
+        </w:tc>
+        <w:tc>
+          <w:tcPr>
+            <w:tcW w:w="993" w:type="dxa"/>
+          </w:tcPr>
+          <w:p>
+            <w:pPr>
+              <w:jc w:val="center"/>
               <w:cnfStyle w:val="000000000000" w:firstRow="0" w:lastRow="0" w:firstColumn="0" w:lastColumn="0" w:oddVBand="0" w:evenVBand="0" w:oddHBand="0" w:evenHBand="0" w:firstRowFirstColumn="0" w:firstRowLastColumn="0" w:lastRowFirstColumn="0" w:lastRowLastColumn="0"/>
               <w:rPr>
                 <w:lang w:val="en-US"/>
               </w:rPr>
             </w:pPr>
+            <w:r>
+              <w:rPr>
+                <w:lang w:val="en-US"/>
+              </w:rPr>
+              <w:t>-</w:t>
+            </w:r>
+          </w:p>
+        </w:tc>
+        <w:tc>
+          <w:tcPr>
+            <w:tcW w:w="850" w:type="dxa"/>
+          </w:tcPr>
+          <w:p>
+            <w:pPr>
+              <w:cnfStyle w:val="000000000000" w:firstRow="0" w:lastRow="0" w:firstColumn="0" w:lastColumn="0" w:oddVBand="0" w:evenVBand="0" w:oddHBand="0" w:evenHBand="0" w:firstRowFirstColumn="0" w:firstRowLastColumn="0" w:lastRowFirstColumn="0" w:lastRowLastColumn="0"/>
+              <w:rPr>
+                <w:lang w:val="en-US"/>
+              </w:rPr>
+            </w:pPr>
           </w:p>
         </w:tc>
         <w:tc>
@@ -6579,7 +7044,7 @@
               <w:rPr>
                 <w:lang w:val="en-US"/>
               </w:rPr>
-              <w:t>Title string (max 256 characters)</w:t>
+              <w:t>ID string (max 255 characters)</w:t>
             </w:r>
           </w:p>
         </w:tc>
@@ -6612,9 +7077,11 @@
       <w:r>
         <w:t xml:space="preserve">struct </w:t>
       </w:r>
+      <w:proofErr w:type="spellStart"/>
       <w:r>
         <w:t>ecm_header</w:t>
       </w:r>
+      <w:proofErr w:type="spellEnd"/>
       <w:r>
         <w:t xml:space="preserve"> {</w:t>
       </w:r>
@@ -6642,9 +7109,11 @@
       <w:r>
         <w:t xml:space="preserve">    uint8_t </w:t>
       </w:r>
+      <w:proofErr w:type="spellStart"/>
       <w:r>
         <w:t>sectors_per_block</w:t>
       </w:r>
+      <w:proofErr w:type="spellEnd"/>
       <w:r>
         <w:t>;</w:t>
       </w:r>
@@ -6655,11 +7124,14 @@
         <w:framePr w:wrap="auto" w:vAnchor="margin" w:yAlign="inline"/>
       </w:pPr>
       <w:r>
+        <w:lastRenderedPageBreak/>
         <w:t xml:space="preserve">    uint64_t </w:t>
       </w:r>
+      <w:proofErr w:type="spellStart"/>
       <w:r>
         <w:t>crc_mode</w:t>
       </w:r>
+      <w:proofErr w:type="spellEnd"/>
       <w:r>
         <w:t>;</w:t>
       </w:r>
@@ -6672,9 +7144,11 @@
       <w:r>
         <w:t xml:space="preserve">    uint64_t </w:t>
       </w:r>
+      <w:proofErr w:type="spellStart"/>
       <w:r>
         <w:t>streams_toc_pos</w:t>
       </w:r>
+      <w:proofErr w:type="spellEnd"/>
       <w:r>
         <w:t>;</w:t>
       </w:r>
@@ -6685,12 +7159,13 @@
         <w:framePr w:wrap="auto" w:vAnchor="margin" w:yAlign="inline"/>
       </w:pPr>
       <w:r>
-        <w:lastRenderedPageBreak/>
         <w:t xml:space="preserve">    uint64_t </w:t>
       </w:r>
+      <w:proofErr w:type="spellStart"/>
       <w:r>
         <w:t>sectors_toc_pos</w:t>
       </w:r>
+      <w:proofErr w:type="spellEnd"/>
       <w:r>
         <w:t>;</w:t>
       </w:r>
@@ -6703,9 +7178,11 @@
       <w:r>
         <w:t xml:space="preserve">    uint64_t </w:t>
       </w:r>
+      <w:proofErr w:type="spellStart"/>
       <w:r>
         <w:t>ecm_data_pos</w:t>
       </w:r>
+      <w:proofErr w:type="spellEnd"/>
       <w:r>
         <w:t>;</w:t>
       </w:r>
@@ -6716,7 +7193,15 @@
         <w:framePr w:wrap="auto" w:vAnchor="margin" w:yAlign="inline"/>
       </w:pPr>
       <w:r>
-        <w:t xml:space="preserve">    int8_t title_length;</w:t>
+        <w:t xml:space="preserve">    int8_t </w:t>
+      </w:r>
+      <w:proofErr w:type="spellStart"/>
+      <w:r>
+        <w:t>title_length</w:t>
+      </w:r>
+      <w:proofErr w:type="spellEnd"/>
+      <w:r>
+        <w:t>;</w:t>
       </w:r>
     </w:p>
     <w:p>
@@ -6725,7 +7210,55 @@
         <w:framePr w:wrap="auto" w:vAnchor="margin" w:yAlign="inline"/>
       </w:pPr>
       <w:r>
-        <w:t xml:space="preserve">    std::string title;</w:t>
+        <w:t xml:space="preserve">    </w:t>
+      </w:r>
+      <w:r>
+        <w:t xml:space="preserve">int8_t </w:t>
+      </w:r>
+      <w:proofErr w:type="spellStart"/>
+      <w:r>
+        <w:t>id</w:t>
+      </w:r>
+      <w:r>
+        <w:t>_length</w:t>
+      </w:r>
+      <w:proofErr w:type="spellEnd"/>
+      <w:r>
+        <w:t>;</w:t>
+      </w:r>
+    </w:p>
+    <w:p>
+      <w:pPr>
+        <w:pStyle w:val="Cdigo"/>
+        <w:framePr w:wrap="auto" w:vAnchor="margin" w:yAlign="inline"/>
+      </w:pPr>
+      <w:r>
+        <w:t xml:space="preserve">    </w:t>
+      </w:r>
+      <w:proofErr w:type="gramStart"/>
+      <w:r>
+        <w:t>std::</w:t>
+      </w:r>
+      <w:proofErr w:type="gramEnd"/>
+      <w:r>
+        <w:t>string title;</w:t>
+      </w:r>
+    </w:p>
+    <w:p>
+      <w:pPr>
+        <w:pStyle w:val="Cdigo"/>
+        <w:framePr w:wrap="auto" w:vAnchor="margin" w:yAlign="inline"/>
+      </w:pPr>
+      <w:r>
+        <w:t xml:space="preserve">    </w:t>
+      </w:r>
+      <w:proofErr w:type="gramStart"/>
+      <w:r>
+        <w:t>std::</w:t>
+      </w:r>
+      <w:proofErr w:type="gramEnd"/>
+      <w:r>
+        <w:t>string id;</w:t>
       </w:r>
     </w:p>
     <w:p>
@@ -7050,9 +7583,11 @@
               </w:numPr>
               <w:cnfStyle w:val="000000100000" w:firstRow="0" w:lastRow="0" w:firstColumn="0" w:lastColumn="0" w:oddVBand="0" w:evenVBand="0" w:oddHBand="1" w:evenHBand="0" w:firstRowFirstColumn="0" w:firstRowLastColumn="0" w:lastRowFirstColumn="0" w:lastRowLastColumn="0"/>
             </w:pPr>
+            <w:proofErr w:type="spellStart"/>
             <w:r>
               <w:t>Zlib</w:t>
             </w:r>
+            <w:proofErr w:type="spellEnd"/>
           </w:p>
           <w:p>
             <w:pPr>
@@ -7292,13 +7827,21 @@
         <w:framePr w:wrap="notBeside"/>
       </w:pPr>
       <w:r>
-        <w:t>struct s</w:t>
+        <w:t xml:space="preserve">struct </w:t>
+      </w:r>
+      <w:proofErr w:type="spellStart"/>
+      <w:r>
+        <w:t>s</w:t>
       </w:r>
       <w:r>
         <w:t>ec</w:t>
       </w:r>
       <w:r>
-        <w:t>_str_size {</w:t>
+        <w:t>_str_size</w:t>
+      </w:r>
+      <w:proofErr w:type="spellEnd"/>
+      <w:r>
+        <w:t xml:space="preserve"> {</w:t>
       </w:r>
     </w:p>
     <w:p>
@@ -7309,8 +7852,13 @@
       <w:r>
         <w:t xml:space="preserve">    </w:t>
       </w:r>
-      <w:r>
-        <w:t>sector_tools_compression compression;</w:t>
+      <w:proofErr w:type="spellStart"/>
+      <w:r>
+        <w:t>sector_tools_compression</w:t>
+      </w:r>
+      <w:proofErr w:type="spellEnd"/>
+      <w:r>
+        <w:t xml:space="preserve"> compression;</w:t>
       </w:r>
     </w:p>
     <w:p>
@@ -7333,9 +7881,11 @@
       <w:r>
         <w:t xml:space="preserve">    uint32_t </w:t>
       </w:r>
+      <w:proofErr w:type="spellStart"/>
       <w:r>
         <w:t>uncompressed_size</w:t>
       </w:r>
+      <w:proofErr w:type="spellEnd"/>
       <w:r>
         <w:t>;</w:t>
       </w:r>
@@ -7348,9 +7898,11 @@
       <w:r>
         <w:t xml:space="preserve">    uint32_t </w:t>
       </w:r>
+      <w:proofErr w:type="spellStart"/>
       <w:r>
         <w:t>compressed_size</w:t>
       </w:r>
+      <w:proofErr w:type="spellEnd"/>
       <w:r>
         <w:t>;</w:t>
       </w:r>
@@ -7380,7 +7932,21 @@
         <w:rPr>
           <w:lang w:val="en-US"/>
         </w:rPr>
-        <w:t>, that can be compressed using zlib compression to save space.</w:t>
+        <w:t xml:space="preserve">, that can be compressed using </w:t>
+      </w:r>
+      <w:proofErr w:type="spellStart"/>
+      <w:r>
+        <w:rPr>
+          <w:lang w:val="en-US"/>
+        </w:rPr>
+        <w:t>zlib</w:t>
+      </w:r>
+      <w:proofErr w:type="spellEnd"/>
+      <w:r>
+        <w:rPr>
+          <w:lang w:val="en-US"/>
+        </w:rPr>
+        <w:t xml:space="preserve"> compression to save space.</w:t>
       </w:r>
     </w:p>
     <w:p>
@@ -7419,7 +7985,21 @@
         <w:rPr>
           <w:lang w:val="en-US"/>
         </w:rPr>
-        <w:t xml:space="preserve"> streams TOC data </w:t>
+        <w:t xml:space="preserve"> </w:t>
+      </w:r>
+      <w:proofErr w:type="gramStart"/>
+      <w:r>
+        <w:rPr>
+          <w:lang w:val="en-US"/>
+        </w:rPr>
+        <w:t>streams</w:t>
+      </w:r>
+      <w:proofErr w:type="gramEnd"/>
+      <w:r>
+        <w:rPr>
+          <w:lang w:val="en-US"/>
+        </w:rPr>
+        <w:t xml:space="preserve"> TOC data </w:t>
       </w:r>
       <w:r>
         <w:rPr>
@@ -7656,9 +8236,11 @@
               </w:numPr>
               <w:cnfStyle w:val="000000100000" w:firstRow="0" w:lastRow="0" w:firstColumn="0" w:lastColumn="0" w:oddVBand="0" w:evenVBand="0" w:oddHBand="1" w:evenHBand="0" w:firstRowFirstColumn="0" w:firstRowLastColumn="0" w:lastRowFirstColumn="0" w:lastRowLastColumn="0"/>
             </w:pPr>
+            <w:proofErr w:type="spellStart"/>
             <w:r>
               <w:t>Zlib</w:t>
             </w:r>
+            <w:proofErr w:type="spellEnd"/>
           </w:p>
           <w:p>
             <w:pPr>
@@ -7829,6 +8411,7 @@
               <w:rPr>
                 <w:lang w:val="en-US"/>
               </w:rPr>
+              <w:lastRenderedPageBreak/>
               <w:t>0x0</w:t>
             </w:r>
             <w:r>
@@ -7904,7 +8487,37 @@
               <w:rPr>
                 <w:lang w:val="en-US"/>
               </w:rPr>
-              <w:t xml:space="preserve"> (uint32_t)</w:t>
+              <w:t xml:space="preserve"> </w:t>
+            </w:r>
+            <w:r>
+              <w:rPr>
+                <w:lang w:val="en-US"/>
+              </w:rPr>
+              <w:t xml:space="preserve">in </w:t>
+            </w:r>
+            <w:r>
+              <w:rPr>
+                <w:lang w:val="en-US"/>
+              </w:rPr>
+              <w:t>uint</w:t>
+            </w:r>
+            <w:r>
+              <w:rPr>
+                <w:lang w:val="en-US"/>
+              </w:rPr>
+              <w:t>32</w:t>
+            </w:r>
+            <w:r>
+              <w:rPr>
+                <w:lang w:val="en-US"/>
+              </w:rPr>
+              <w:t>_t</w:t>
+            </w:r>
+            <w:r>
+              <w:rPr>
+                <w:lang w:val="en-US"/>
+              </w:rPr>
+              <w:t xml:space="preserve"> (relative to ECM data begin)</w:t>
             </w:r>
           </w:p>
         </w:tc>
@@ -7942,8 +8555,15 @@
         <w:framePr w:wrap="notBeside"/>
       </w:pPr>
       <w:r>
-        <w:lastRenderedPageBreak/>
-        <w:t>#pragma pack(push, 1)</w:t>
+        <w:t xml:space="preserve">#pragma </w:t>
+      </w:r>
+      <w:proofErr w:type="gramStart"/>
+      <w:r>
+        <w:t>pack(</w:t>
+      </w:r>
+      <w:proofErr w:type="gramEnd"/>
+      <w:r>
+        <w:t>push, 1)</w:t>
       </w:r>
     </w:p>
     <w:p>
@@ -7979,7 +8599,15 @@
         <w:framePr w:wrap="notBeside"/>
       </w:pPr>
       <w:r>
-        <w:t xml:space="preserve">    uint32_t end_sector;</w:t>
+        <w:t xml:space="preserve">    uint32_t </w:t>
+      </w:r>
+      <w:proofErr w:type="spellStart"/>
+      <w:r>
+        <w:t>end_sector</w:t>
+      </w:r>
+      <w:proofErr w:type="spellEnd"/>
+      <w:r>
+        <w:t>;</w:t>
       </w:r>
     </w:p>
     <w:p>
@@ -7988,7 +8616,21 @@
         <w:framePr w:wrap="notBeside"/>
       </w:pPr>
       <w:r>
-        <w:t xml:space="preserve">    uint32_t out_end_position;</w:t>
+        <w:t xml:space="preserve">    uint</w:t>
+      </w:r>
+      <w:r>
+        <w:t>64</w:t>
+      </w:r>
+      <w:r>
+        <w:t xml:space="preserve">_t </w:t>
+      </w:r>
+      <w:proofErr w:type="spellStart"/>
+      <w:r>
+        <w:t>out_end_position</w:t>
+      </w:r>
+      <w:proofErr w:type="spellEnd"/>
+      <w:r>
+        <w:t>;</w:t>
       </w:r>
     </w:p>
     <w:p>
@@ -8006,7 +8648,15 @@
         <w:framePr w:wrap="notBeside"/>
       </w:pPr>
       <w:r>
-        <w:t>#pragma pack(pop)</w:t>
+        <w:t>#</w:t>
+      </w:r>
+      <w:proofErr w:type="gramStart"/>
+      <w:r>
+        <w:t>pragma</w:t>
+      </w:r>
+      <w:proofErr w:type="gramEnd"/>
+      <w:r>
+        <w:t xml:space="preserve"> pack(pop)</w:t>
       </w:r>
     </w:p>
     <w:p>
@@ -8062,7 +8712,21 @@
         <w:rPr>
           <w:lang w:val="en-US"/>
         </w:rPr>
-        <w:t xml:space="preserve">This header is intended to contains the different streams types in file, with their end position in the file and compression type. This will allow to have different compression types, for example, Zlib for data streams and </w:t>
+        <w:t xml:space="preserve">This header is intended to contains the different streams types in file, with their end position in the file and compression type. This will allow to have different compression types, for example, </w:t>
+      </w:r>
+      <w:proofErr w:type="spellStart"/>
+      <w:r>
+        <w:rPr>
+          <w:lang w:val="en-US"/>
+        </w:rPr>
+        <w:t>Zlib</w:t>
+      </w:r>
+      <w:proofErr w:type="spellEnd"/>
+      <w:r>
+        <w:rPr>
+          <w:lang w:val="en-US"/>
+        </w:rPr>
+        <w:t xml:space="preserve"> for data streams and </w:t>
       </w:r>
       <w:r>
         <w:rPr>
@@ -8288,9 +8952,11 @@
               </w:numPr>
               <w:cnfStyle w:val="000000100000" w:firstRow="0" w:lastRow="0" w:firstColumn="0" w:lastColumn="0" w:oddVBand="0" w:evenVBand="0" w:oddHBand="1" w:evenHBand="0" w:firstRowFirstColumn="0" w:firstRowLastColumn="0" w:lastRowFirstColumn="0" w:lastRowLastColumn="0"/>
             </w:pPr>
+            <w:proofErr w:type="spellStart"/>
             <w:r>
               <w:t>Zlib</w:t>
             </w:r>
+            <w:proofErr w:type="spellEnd"/>
           </w:p>
           <w:p>
             <w:pPr>
@@ -8543,7 +9209,21 @@
         <w:rPr>
           <w:lang w:val="en-US"/>
         </w:rPr>
-        <w:t>This header will be followed by one or more blocks of Sectors TOC data, that can be compressed using zlib compression to save space.</w:t>
+        <w:t xml:space="preserve">This header will be followed by one or more blocks of Sectors TOC data, that can be compressed using </w:t>
+      </w:r>
+      <w:proofErr w:type="spellStart"/>
+      <w:r>
+        <w:rPr>
+          <w:lang w:val="en-US"/>
+        </w:rPr>
+        <w:t>zlib</w:t>
+      </w:r>
+      <w:proofErr w:type="spellEnd"/>
+      <w:r>
+        <w:rPr>
+          <w:lang w:val="en-US"/>
+        </w:rPr>
+        <w:t xml:space="preserve"> compression to save space.</w:t>
       </w:r>
     </w:p>
     <w:p>
@@ -8553,11 +9233,19 @@
           <w:lang w:val="en-US"/>
         </w:rPr>
       </w:pPr>
-      <w:r>
-        <w:rPr>
-          <w:lang w:val="en-US"/>
-        </w:rPr>
-        <w:t>Sectos TOC data</w:t>
+      <w:proofErr w:type="spellStart"/>
+      <w:r>
+        <w:rPr>
+          <w:lang w:val="en-US"/>
+        </w:rPr>
+        <w:t>Sectos</w:t>
+      </w:r>
+      <w:proofErr w:type="spellEnd"/>
+      <w:r>
+        <w:rPr>
+          <w:lang w:val="en-US"/>
+        </w:rPr>
+        <w:t xml:space="preserve"> TOC data</w:t>
       </w:r>
     </w:p>
     <w:p>
@@ -8835,6 +9523,7 @@
               <w:cnfStyle w:val="000000100000" w:firstRow="0" w:lastRow="0" w:firstColumn="0" w:lastColumn="0" w:oddVBand="0" w:evenVBand="0" w:oddHBand="1" w:evenHBand="0" w:firstRowFirstColumn="0" w:firstRowLastColumn="0" w:lastRowFirstColumn="0" w:lastRowLastColumn="0"/>
             </w:pPr>
             <w:r>
+              <w:lastRenderedPageBreak/>
               <w:t>Mode 2 GAP</w:t>
             </w:r>
           </w:p>
@@ -8900,7 +9589,6 @@
               <w:cnfStyle w:val="000000100000" w:firstRow="0" w:lastRow="0" w:firstColumn="0" w:lastColumn="0" w:oddVBand="0" w:evenVBand="0" w:oddHBand="1" w:evenHBand="0" w:firstRowFirstColumn="0" w:firstRowLastColumn="0" w:lastRowFirstColumn="0" w:lastRowLastColumn="0"/>
             </w:pPr>
             <w:r>
-              <w:lastRenderedPageBreak/>
               <w:t>4 – 7: Reserved</w:t>
             </w:r>
           </w:p>
@@ -9024,7 +9712,15 @@
         <w:framePr w:wrap="notBeside"/>
       </w:pPr>
       <w:r>
-        <w:t>#pragma pack(push, 1)</w:t>
+        <w:t xml:space="preserve">#pragma </w:t>
+      </w:r>
+      <w:proofErr w:type="gramStart"/>
+      <w:r>
+        <w:t>pack(</w:t>
+      </w:r>
+      <w:proofErr w:type="gramEnd"/>
+      <w:r>
+        <w:t>push, 1)</w:t>
       </w:r>
     </w:p>
     <w:p>
@@ -9051,7 +9747,15 @@
         <w:framePr w:wrap="notBeside"/>
       </w:pPr>
       <w:r>
-        <w:t xml:space="preserve">    uint32_t sector_count;</w:t>
+        <w:t xml:space="preserve">    uint32_t </w:t>
+      </w:r>
+      <w:proofErr w:type="spellStart"/>
+      <w:r>
+        <w:t>sector_count</w:t>
+      </w:r>
+      <w:proofErr w:type="spellEnd"/>
+      <w:r>
+        <w:t>;</w:t>
       </w:r>
     </w:p>
     <w:p>
@@ -9069,8 +9773,13 @@
         <w:framePr w:wrap="notBeside"/>
       </w:pPr>
       <w:r>
-        <w:t>#pragma</w:t>
-      </w:r>
+        <w:t>#</w:t>
+      </w:r>
+      <w:proofErr w:type="gramStart"/>
+      <w:r>
+        <w:t>pragma</w:t>
+      </w:r>
+      <w:proofErr w:type="gramEnd"/>
     </w:p>
     <w:p>
       <w:pPr>
@@ -9113,7 +9822,21 @@
         <w:rPr>
           <w:lang w:val="en-US"/>
         </w:rPr>
-        <w:t>compressed using zlib to save some space.</w:t>
+        <w:t xml:space="preserve">compressed using </w:t>
+      </w:r>
+      <w:proofErr w:type="spellStart"/>
+      <w:r>
+        <w:rPr>
+          <w:lang w:val="en-US"/>
+        </w:rPr>
+        <w:t>zlib</w:t>
+      </w:r>
+      <w:proofErr w:type="spellEnd"/>
+      <w:r>
+        <w:rPr>
+          <w:lang w:val="en-US"/>
+        </w:rPr>
+        <w:t xml:space="preserve"> to save some space.</w:t>
       </w:r>
     </w:p>
     <w:p>
@@ -9540,7 +10263,49 @@
         <w:rPr>
           <w:lang w:val="en-US"/>
         </w:rPr>
-        <w:t xml:space="preserve">blocks in container can be compressed using the zlib, lzma, lz4 and flac compression methods. This will help to reduce the size of some parts of the </w:t>
+        <w:t xml:space="preserve">blocks in container can be compressed using the </w:t>
+      </w:r>
+      <w:proofErr w:type="spellStart"/>
+      <w:r>
+        <w:rPr>
+          <w:lang w:val="en-US"/>
+        </w:rPr>
+        <w:t>zlib</w:t>
+      </w:r>
+      <w:proofErr w:type="spellEnd"/>
+      <w:r>
+        <w:rPr>
+          <w:lang w:val="en-US"/>
+        </w:rPr>
+        <w:t xml:space="preserve">, </w:t>
+      </w:r>
+      <w:proofErr w:type="spellStart"/>
+      <w:r>
+        <w:rPr>
+          <w:lang w:val="en-US"/>
+        </w:rPr>
+        <w:t>lzma</w:t>
+      </w:r>
+      <w:proofErr w:type="spellEnd"/>
+      <w:r>
+        <w:rPr>
+          <w:lang w:val="en-US"/>
+        </w:rPr>
+        <w:t xml:space="preserve">, lz4 and </w:t>
+      </w:r>
+      <w:proofErr w:type="spellStart"/>
+      <w:r>
+        <w:rPr>
+          <w:lang w:val="en-US"/>
+        </w:rPr>
+        <w:t>flac</w:t>
+      </w:r>
+      <w:proofErr w:type="spellEnd"/>
+      <w:r>
+        <w:rPr>
+          <w:lang w:val="en-US"/>
+        </w:rPr>
+        <w:t xml:space="preserve"> compression methods. This will help to reduce the size of some parts of the </w:t>
       </w:r>
       <w:r>
         <w:rPr>
@@ -9556,44 +10321,96 @@
           <w:lang w:val="en-US"/>
         </w:rPr>
       </w:pPr>
-      <w:r>
-        <w:rPr>
-          <w:lang w:val="en-US"/>
-        </w:rPr>
+      <w:proofErr w:type="spellStart"/>
+      <w:r>
+        <w:rPr>
+          <w:lang w:val="en-US"/>
+        </w:rPr>
+        <w:lastRenderedPageBreak/>
         <w:t>Zlib</w:t>
       </w:r>
-    </w:p>
-    <w:p>
-      <w:pPr>
-        <w:rPr>
-          <w:lang w:val="en-US"/>
-        </w:rPr>
-      </w:pPr>
-      <w:r>
-        <w:rPr>
-          <w:lang w:val="en-US"/>
-        </w:rPr>
-        <w:t>Enabling the zlib compression method, the program will compress every data stream using the zlib library. This will reduce the output file size. Zlib is a good balance between speed and compression ratio.</w:t>
-      </w:r>
-    </w:p>
-    <w:p>
-      <w:pPr>
-        <w:rPr>
-          <w:lang w:val="en-US"/>
-        </w:rPr>
-      </w:pPr>
-      <w:r>
-        <w:rPr>
-          <w:lang w:val="en-US"/>
-        </w:rPr>
-        <w:t xml:space="preserve">Optionally, a set of “checkpoints” can be created into the stream with the zlib flush option Z_FULL_FLUSH. This will allow to seek into the file with tools that requires random access to sectors, like for example an emulator plugin. This option will not have any impact in normal </w:t>
-      </w:r>
-      <w:r>
-        <w:rPr>
-          <w:lang w:val="en-US"/>
-        </w:rPr>
-        <w:lastRenderedPageBreak/>
-        <w:t>decompression but will reduce the compression ratio, so is recommended to keep it disable if ECM file will not be used for random access. A maximum of 255 sectors per block is allowed and the number must be stored in the 5th byte of the main header to help the tool used for random access to know how many sectors exists in every block.</w:t>
+      <w:proofErr w:type="spellEnd"/>
+    </w:p>
+    <w:p>
+      <w:pPr>
+        <w:rPr>
+          <w:lang w:val="en-US"/>
+        </w:rPr>
+      </w:pPr>
+      <w:r>
+        <w:rPr>
+          <w:lang w:val="en-US"/>
+        </w:rPr>
+        <w:t xml:space="preserve">Enabling the </w:t>
+      </w:r>
+      <w:proofErr w:type="spellStart"/>
+      <w:r>
+        <w:rPr>
+          <w:lang w:val="en-US"/>
+        </w:rPr>
+        <w:t>zlib</w:t>
+      </w:r>
+      <w:proofErr w:type="spellEnd"/>
+      <w:r>
+        <w:rPr>
+          <w:lang w:val="en-US"/>
+        </w:rPr>
+        <w:t xml:space="preserve"> compression method, the program will compress every data stream using the </w:t>
+      </w:r>
+      <w:proofErr w:type="spellStart"/>
+      <w:r>
+        <w:rPr>
+          <w:lang w:val="en-US"/>
+        </w:rPr>
+        <w:t>zlib</w:t>
+      </w:r>
+      <w:proofErr w:type="spellEnd"/>
+      <w:r>
+        <w:rPr>
+          <w:lang w:val="en-US"/>
+        </w:rPr>
+        <w:t xml:space="preserve"> library. This will reduce the output file size. </w:t>
+      </w:r>
+      <w:proofErr w:type="spellStart"/>
+      <w:r>
+        <w:rPr>
+          <w:lang w:val="en-US"/>
+        </w:rPr>
+        <w:t>Zlib</w:t>
+      </w:r>
+      <w:proofErr w:type="spellEnd"/>
+      <w:r>
+        <w:rPr>
+          <w:lang w:val="en-US"/>
+        </w:rPr>
+        <w:t xml:space="preserve"> is a good balance between speed and compression ratio.</w:t>
+      </w:r>
+    </w:p>
+    <w:p>
+      <w:pPr>
+        <w:rPr>
+          <w:lang w:val="en-US"/>
+        </w:rPr>
+      </w:pPr>
+      <w:r>
+        <w:rPr>
+          <w:lang w:val="en-US"/>
+        </w:rPr>
+        <w:t xml:space="preserve">Optionally, a set of “checkpoints” can be created into the stream with the </w:t>
+      </w:r>
+      <w:proofErr w:type="spellStart"/>
+      <w:r>
+        <w:rPr>
+          <w:lang w:val="en-US"/>
+        </w:rPr>
+        <w:t>zlib</w:t>
+      </w:r>
+      <w:proofErr w:type="spellEnd"/>
+      <w:r>
+        <w:rPr>
+          <w:lang w:val="en-US"/>
+        </w:rPr>
+        <w:t xml:space="preserve"> flush option Z_FULL_FLUSH. This will allow to seek into the file with tools that requires random access to sectors, like for example an emulator plugin. This option will not have any impact in normal decompression but will reduce the compression ratio, so is recommended to keep it disable if ECM file will not be used for random access. A maximum of 255 sectors per block is allowed and the number must be stored in the 5th byte of the main header to help the tool used for random access to know how many sectors exists in every block.</w:t>
       </w:r>
     </w:p>
     <w:p>
@@ -9620,7 +10437,63 @@
         <w:rPr>
           <w:lang w:val="en-US"/>
         </w:rPr>
-        <w:t>Enabling the lzma compression method, the program will compress every data stream using the xz library. This will reduce the output size. Lzma compress at higher ratios than zlib compression method, but is slower in compression/decompression.</w:t>
+        <w:t xml:space="preserve">Enabling the </w:t>
+      </w:r>
+      <w:proofErr w:type="spellStart"/>
+      <w:r>
+        <w:rPr>
+          <w:lang w:val="en-US"/>
+        </w:rPr>
+        <w:t>lzma</w:t>
+      </w:r>
+      <w:proofErr w:type="spellEnd"/>
+      <w:r>
+        <w:rPr>
+          <w:lang w:val="en-US"/>
+        </w:rPr>
+        <w:t xml:space="preserve"> compression method, the program will compress every data stream using the </w:t>
+      </w:r>
+      <w:proofErr w:type="spellStart"/>
+      <w:r>
+        <w:rPr>
+          <w:lang w:val="en-US"/>
+        </w:rPr>
+        <w:t>xz</w:t>
+      </w:r>
+      <w:proofErr w:type="spellEnd"/>
+      <w:r>
+        <w:rPr>
+          <w:lang w:val="en-US"/>
+        </w:rPr>
+        <w:t xml:space="preserve"> library. This will reduce the output size. </w:t>
+      </w:r>
+      <w:proofErr w:type="spellStart"/>
+      <w:r>
+        <w:rPr>
+          <w:lang w:val="en-US"/>
+        </w:rPr>
+        <w:t>Lzma</w:t>
+      </w:r>
+      <w:proofErr w:type="spellEnd"/>
+      <w:r>
+        <w:rPr>
+          <w:lang w:val="en-US"/>
+        </w:rPr>
+        <w:t xml:space="preserve"> compress at higher ratios than </w:t>
+      </w:r>
+      <w:proofErr w:type="spellStart"/>
+      <w:r>
+        <w:rPr>
+          <w:lang w:val="en-US"/>
+        </w:rPr>
+        <w:t>zlib</w:t>
+      </w:r>
+      <w:proofErr w:type="spellEnd"/>
+      <w:r>
+        <w:rPr>
+          <w:lang w:val="en-US"/>
+        </w:rPr>
+        <w:t xml:space="preserve"> compression method, but is slower in compression/decompression.</w:t>
       </w:r>
     </w:p>
     <w:p>
@@ -9647,7 +10520,49 @@
         <w:rPr>
           <w:lang w:val="en-US"/>
         </w:rPr>
-        <w:t>The lz4 compression method compress less than the zlib and lzma methods, but compression/decompression is much faster, allowing to seek into the file in less time. This is very usefull when the resources in the system are limited or you want a fast seek time for an emulator.</w:t>
+        <w:t xml:space="preserve">The lz4 compression method compress less than the </w:t>
+      </w:r>
+      <w:proofErr w:type="spellStart"/>
+      <w:r>
+        <w:rPr>
+          <w:lang w:val="en-US"/>
+        </w:rPr>
+        <w:t>zlib</w:t>
+      </w:r>
+      <w:proofErr w:type="spellEnd"/>
+      <w:r>
+        <w:rPr>
+          <w:lang w:val="en-US"/>
+        </w:rPr>
+        <w:t xml:space="preserve"> and </w:t>
+      </w:r>
+      <w:proofErr w:type="spellStart"/>
+      <w:r>
+        <w:rPr>
+          <w:lang w:val="en-US"/>
+        </w:rPr>
+        <w:t>lzma</w:t>
+      </w:r>
+      <w:proofErr w:type="spellEnd"/>
+      <w:r>
+        <w:rPr>
+          <w:lang w:val="en-US"/>
+        </w:rPr>
+        <w:t xml:space="preserve"> methods, but compression/decompression is much faster, allowing to seek into the file in less time. This is very </w:t>
+      </w:r>
+      <w:proofErr w:type="spellStart"/>
+      <w:r>
+        <w:rPr>
+          <w:lang w:val="en-US"/>
+        </w:rPr>
+        <w:t>usefull</w:t>
+      </w:r>
+      <w:proofErr w:type="spellEnd"/>
+      <w:r>
+        <w:rPr>
+          <w:lang w:val="en-US"/>
+        </w:rPr>
+        <w:t xml:space="preserve"> when the resources in the system are limited or you want a fast seek time for an emulator.</w:t>
       </w:r>
     </w:p>
     <w:p>
@@ -9680,7 +10595,21 @@
         <w:rPr>
           <w:lang w:val="en-US"/>
         </w:rPr>
-        <w:t>blocks were data was removed (like ECM format does). This make it useful only in CDDA sectors on which ECM format is not able to remove any data. Also can be used in WAV data, but a way to recover the WAV header must be implemented.</w:t>
+        <w:t xml:space="preserve">blocks were data was removed (like ECM format does). This make it useful only in CDDA sectors on which ECM format is not able to remove any data. </w:t>
+      </w:r>
+      <w:proofErr w:type="gramStart"/>
+      <w:r>
+        <w:rPr>
+          <w:lang w:val="en-US"/>
+        </w:rPr>
+        <w:t>Also</w:t>
+      </w:r>
+      <w:proofErr w:type="gramEnd"/>
+      <w:r>
+        <w:rPr>
+          <w:lang w:val="en-US"/>
+        </w:rPr>
+        <w:t xml:space="preserve"> can be used in WAV data, but a way to recover the WAV header must be implemented.</w:t>
       </w:r>
     </w:p>
     <w:sectPr>

</xml_diff>